<commit_message>
Todas as modificações feitas até o momento.
</commit_message>
<xml_diff>
--- a/Documentacao/Analise/DocumentoDeRequisitos_PrintHelp v00.docx
+++ b/Documentacao/Analise/DocumentoDeRequisitos_PrintHelp v00.docx
@@ -1,6 +1,6 @@
 
 <file path=word/document.xml><?xml version="1.0" encoding="utf-8"?>
-<w:document xmlns:wpc="http://schemas.microsoft.com/office/word/2010/wordprocessingCanvas" xmlns:mc="http://schemas.openxmlformats.org/markup-compatibility/2006" xmlns:o="urn:schemas-microsoft-com:office:office" xmlns:r="http://schemas.openxmlformats.org/officeDocument/2006/relationships" xmlns:m="http://schemas.openxmlformats.org/officeDocument/2006/math" xmlns:v="urn:schemas-microsoft-com:vml" xmlns:wp14="http://schemas.microsoft.com/office/word/2010/wordprocessingDrawing" xmlns:wp="http://schemas.openxmlformats.org/drawingml/2006/wordprocessingDrawing" xmlns:w10="urn:schemas-microsoft-com:office:word" xmlns:w="http://schemas.openxmlformats.org/wordprocessingml/2006/main" xmlns:w14="http://schemas.microsoft.com/office/word/2010/wordml" xmlns:wpg="http://schemas.microsoft.com/office/word/2010/wordprocessingGroup" xmlns:wpi="http://schemas.microsoft.com/office/word/2010/wordprocessingInk" xmlns:wne="http://schemas.microsoft.com/office/word/2006/wordml" xmlns:wps="http://schemas.microsoft.com/office/word/2010/wordprocessingShape" mc:Ignorable="w14 wp14">
+<w:document xmlns:wpc="http://schemas.microsoft.com/office/word/2010/wordprocessingCanvas" xmlns:mc="http://schemas.openxmlformats.org/markup-compatibility/2006" xmlns:o="urn:schemas-microsoft-com:office:office" xmlns:r="http://schemas.openxmlformats.org/officeDocument/2006/relationships" xmlns:m="http://schemas.openxmlformats.org/officeDocument/2006/math" xmlns:v="urn:schemas-microsoft-com:vml" xmlns:wp14="http://schemas.microsoft.com/office/word/2010/wordprocessingDrawing" xmlns:wp="http://schemas.openxmlformats.org/drawingml/2006/wordprocessingDrawing" xmlns:w10="urn:schemas-microsoft-com:office:word" xmlns:w="http://schemas.openxmlformats.org/wordprocessingml/2006/main" xmlns:w14="http://schemas.microsoft.com/office/word/2010/wordml" xmlns:w15="http://schemas.microsoft.com/office/word/2012/wordml" xmlns:wpg="http://schemas.microsoft.com/office/word/2010/wordprocessingGroup" xmlns:wpi="http://schemas.microsoft.com/office/word/2010/wordprocessingInk" xmlns:wne="http://schemas.microsoft.com/office/word/2006/wordml" xmlns:wps="http://schemas.microsoft.com/office/word/2010/wordprocessingShape" mc:Ignorable="w14 w15 wp14">
   <w:background w:color="FFFFFF"/>
   <w:body>
     <w:p>
@@ -20,8 +20,6 @@
       <w:pPr>
         <w:jc w:val="center"/>
       </w:pPr>
-      <w:proofErr w:type="spellStart"/>
-      <w:proofErr w:type="gramStart"/>
       <w:r>
         <w:rPr>
           <w:b/>
@@ -29,8 +27,6 @@
         </w:rPr>
         <w:t>PrintHelp</w:t>
       </w:r>
-      <w:proofErr w:type="spellEnd"/>
-      <w:proofErr w:type="gramEnd"/>
     </w:p>
     <w:p>
       <w:pPr>
@@ -931,7 +927,6 @@
         <w:jc w:val="left"/>
       </w:pPr>
       <w:hyperlink w:anchor="h.30j0zll">
-        <w:proofErr w:type="gramStart"/>
         <w:r>
           <w:rPr>
             <w:b/>
@@ -939,7 +934,6 @@
           </w:rPr>
           <w:t>1.</w:t>
         </w:r>
-        <w:proofErr w:type="gramEnd"/>
       </w:hyperlink>
       <w:hyperlink w:anchor="h.30j0zll">
         <w:r>
@@ -1162,7 +1156,6 @@
         <w:jc w:val="left"/>
       </w:pPr>
       <w:hyperlink w:anchor="h.3dy6vkm">
-        <w:proofErr w:type="gramStart"/>
         <w:r>
           <w:rPr>
             <w:b/>
@@ -1170,7 +1163,6 @@
           </w:rPr>
           <w:t>2.</w:t>
         </w:r>
-        <w:proofErr w:type="gramEnd"/>
       </w:hyperlink>
       <w:hyperlink w:anchor="h.3dy6vkm">
         <w:r>
@@ -1658,15 +1650,7 @@
             <w:sz w:val="20"/>
             <w:u w:val="single"/>
           </w:rPr>
-          <w:t>Requisitos de Pr</w:t>
-        </w:r>
-        <w:r>
-          <w:rPr>
-            <w:b/>
-            <w:sz w:val="20"/>
-            <w:u w:val="single"/>
-          </w:rPr>
-          <w:t>ojeto</w:t>
+          <w:t>Requisitos de Projeto</w:t>
         </w:r>
       </w:hyperlink>
       <w:hyperlink w:anchor="h.2jxsxqh">
@@ -1937,7 +1921,7 @@
         <w:ind w:left="660"/>
         <w:jc w:val="left"/>
       </w:pPr>
-      <w:hyperlink r:id="rId8" w:anchor="_Toc413848726"/>
+      <w:hyperlink w:anchor="_Toc413848726"/>
     </w:p>
     <w:p>
       <w:pPr>
@@ -1973,17 +1957,7 @@
     </w:p>
     <w:p>
       <w:r>
-        <w:t xml:space="preserve">Este documento apresenta uma solução proposta de software para o projeto </w:t>
-      </w:r>
-      <w:proofErr w:type="spellStart"/>
-      <w:proofErr w:type="gramStart"/>
-      <w:r>
-        <w:t>PrintHelp</w:t>
-      </w:r>
-      <w:proofErr w:type="spellEnd"/>
-      <w:proofErr w:type="gramEnd"/>
-      <w:r>
-        <w:t>, descrevendo o escopo do projeto e as principais funcionalidades esperadas com seus respectivos volumes de dados e principais requisitos das funcionalidades.</w:t>
+        <w:t>Este documento apresenta uma solução proposta de software para o projeto PrintHelp, descrevendo o escopo do projeto e as principais funcionalidades esperadas com seus respectivos volumes de dados e principais requisitos das funcionalidades.</w:t>
       </w:r>
     </w:p>
     <w:p/>
@@ -1999,10 +1973,7 @@
       <w:bookmarkStart w:id="3" w:name="h.3znysh7" w:colFirst="0" w:colLast="0"/>
       <w:bookmarkEnd w:id="3"/>
       <w:r>
-        <w:t>Objetivos do P</w:t>
-      </w:r>
-      <w:r>
-        <w:t>rojeto</w:t>
+        <w:t>Objetivos do Projeto</w:t>
       </w:r>
     </w:p>
     <w:p>
@@ -2010,10 +1981,15 @@
         <w:spacing w:before="0" w:line="240" w:lineRule="auto"/>
       </w:pPr>
       <w:r>
-        <w:t>Apresentar uma solução de sistema para empresas de outsourcing de impressoras, possibilitando o registro de incidentes ocorridos com as impressoras alocadas nos cliente e o levantamento de relatórios para traçar planos estratégicos para o cresciment</w:t>
-      </w:r>
-      <w:r>
-        <w:t>o da empresa.</w:t>
+        <w:t>Apresentar uma solução de sistema para empresas de outsourcing de impressoras, possibilitando o registro de incidentes ocorridos com as impressoras alocadas nos cliente</w:t>
+      </w:r>
+      <w:r>
+        <w:t>s</w:t>
+      </w:r>
+      <w:bookmarkStart w:id="4" w:name="_GoBack"/>
+      <w:bookmarkEnd w:id="4"/>
+      <w:r>
+        <w:t xml:space="preserve"> e o levantamento de relatórios para traçar planos estratégicos para o crescimento da empresa.</w:t>
       </w:r>
     </w:p>
     <w:p/>
@@ -2026,8 +2002,8 @@
         </w:numPr>
         <w:ind w:left="431" w:hanging="430"/>
       </w:pPr>
-      <w:bookmarkStart w:id="4" w:name="h.2et92p0" w:colFirst="0" w:colLast="0"/>
-      <w:bookmarkEnd w:id="4"/>
+      <w:bookmarkStart w:id="5" w:name="h.2et92p0" w:colFirst="0" w:colLast="0"/>
+      <w:bookmarkEnd w:id="5"/>
       <w:r>
         <w:t>Escopo do Projeto</w:t>
       </w:r>
@@ -2047,8 +2023,8 @@
         </w:numPr>
         <w:ind w:left="431" w:hanging="430"/>
       </w:pPr>
-      <w:bookmarkStart w:id="5" w:name="h.tyjcwt" w:colFirst="0" w:colLast="0"/>
-      <w:bookmarkEnd w:id="5"/>
+      <w:bookmarkStart w:id="6" w:name="h.tyjcwt" w:colFirst="0" w:colLast="0"/>
+      <w:bookmarkEnd w:id="6"/>
       <w:r>
         <w:t>Referências</w:t>
       </w:r>
@@ -2064,22 +2040,14 @@
         <w:contextualSpacing/>
       </w:pPr>
       <w:r>
-        <w:t>Ativid</w:t>
-      </w:r>
-      <w:r>
-        <w:t>ade_01_-_</w:t>
-      </w:r>
-      <w:proofErr w:type="gramStart"/>
-      <w:r>
-        <w:t>Proposta_Preliminar</w:t>
-      </w:r>
-      <w:proofErr w:type="gramEnd"/>
+        <w:t>Atividade_01_-_Proposta_Preliminar</w:t>
+      </w:r>
     </w:p>
     <w:p>
       <w:r>
         <w:t xml:space="preserve">            </w:t>
       </w:r>
-      <w:hyperlink r:id="rId9">
+      <w:hyperlink r:id="rId7">
         <w:r>
           <w:t>http://goo.gl/IqWVMj</w:t>
         </w:r>
@@ -2094,25 +2062,13 @@
         <w:ind w:hanging="359"/>
         <w:contextualSpacing/>
       </w:pPr>
-      <w:proofErr w:type="spellStart"/>
-      <w:proofErr w:type="gramStart"/>
       <w:r>
         <w:t>VisãoDaNecessidades</w:t>
       </w:r>
-      <w:proofErr w:type="spellEnd"/>
-      <w:proofErr w:type="gramEnd"/>
-    </w:p>
-    <w:p>
-      <w:r>
-        <w:t xml:space="preserve">            </w:t>
-      </w:r>
-      <w:proofErr w:type="gramStart"/>
-      <w:r>
-        <w:t>https</w:t>
-      </w:r>
-      <w:proofErr w:type="gramEnd"/>
-      <w:r>
-        <w:t>://github.com/rodoctor/printhelp/tree/master/Documentacao/Analise</w:t>
+    </w:p>
+    <w:p>
+      <w:r>
+        <w:t xml:space="preserve">            https://github.com/rodoctor/printhelp/tree/master/Documentacao/Analise</w:t>
       </w:r>
     </w:p>
     <w:p>
@@ -2131,8 +2087,8 @@
         </w:numPr>
         <w:ind w:hanging="359"/>
       </w:pPr>
-      <w:bookmarkStart w:id="6" w:name="h.3dy6vkm" w:colFirst="0" w:colLast="0"/>
-      <w:bookmarkEnd w:id="6"/>
+      <w:bookmarkStart w:id="7" w:name="h.3dy6vkm" w:colFirst="0" w:colLast="0"/>
+      <w:bookmarkEnd w:id="7"/>
       <w:r>
         <w:t>Visão Geral do Projeto</w:t>
       </w:r>
@@ -2142,50 +2098,27 @@
       <w:pPr>
         <w:pStyle w:val="Ttulo2"/>
       </w:pPr>
-      <w:bookmarkStart w:id="7" w:name="h.1t3h5sf" w:colFirst="0" w:colLast="0"/>
-      <w:bookmarkEnd w:id="7"/>
+      <w:bookmarkStart w:id="8" w:name="h.1t3h5sf" w:colFirst="0" w:colLast="0"/>
+      <w:bookmarkEnd w:id="8"/>
       <w:r>
         <w:t>2.1.</w:t>
       </w:r>
       <w:r>
         <w:tab/>
-      </w:r>
-      <w:r>
         <w:t>Visão da Situação Proposta</w:t>
       </w:r>
     </w:p>
     <w:p>
       <w:r>
-        <w:t xml:space="preserve">O sistema registrará a O.S. com as informações pertinentes, como </w:t>
-      </w:r>
-      <w:proofErr w:type="spellStart"/>
-      <w:proofErr w:type="gramStart"/>
-      <w:r>
-        <w:t>cnpj</w:t>
-      </w:r>
-      <w:proofErr w:type="spellEnd"/>
-      <w:proofErr w:type="gramEnd"/>
-      <w:r>
-        <w:t xml:space="preserve"> do cliente, nº de serie da impressora, problema relatado, data e hora da abertura do chamado. Assim ficando registrada a solicitação. Podendo posteriormente ve</w:t>
-      </w:r>
-      <w:r>
-        <w:t xml:space="preserve">rificar através de </w:t>
-      </w:r>
-      <w:proofErr w:type="gramStart"/>
-      <w:r>
-        <w:t>relatórios todas</w:t>
-      </w:r>
-      <w:proofErr w:type="gramEnd"/>
-      <w:r>
-        <w:t xml:space="preserve"> O.S. persistentes de todas as impressoras que apresentaram algum tipo de problema.</w:t>
+        <w:t>O sistema registrará a O.S. com as informações pertinentes, como cnpj do cliente, nº de serie da impressora, problema relatado, data e hora da abertura do chamado. Assim ficando registrada a solicitação. Podendo posteriormente verificar através de relatórios todas O.S. persistentes de todas as impressoras que apresentaram algum tipo de problema.</w:t>
       </w:r>
     </w:p>
     <w:p>
       <w:pPr>
         <w:pStyle w:val="Ttulo2"/>
       </w:pPr>
-      <w:bookmarkStart w:id="8" w:name="h.4d34og8" w:colFirst="0" w:colLast="0"/>
-      <w:bookmarkEnd w:id="8"/>
+      <w:bookmarkStart w:id="9" w:name="h.4d34og8" w:colFirst="0" w:colLast="0"/>
+      <w:bookmarkEnd w:id="9"/>
       <w:r>
         <w:lastRenderedPageBreak/>
         <w:t>2.2.</w:t>
@@ -2199,7 +2132,6 @@
       <w:pPr>
         <w:keepNext/>
       </w:pPr>
-      <w:bookmarkStart w:id="9" w:name="_GoBack"/>
       <w:r>
         <w:rPr>
           <w:noProof/>
@@ -2220,7 +2152,7 @@
                     <pic:cNvPicPr/>
                   </pic:nvPicPr>
                   <pic:blipFill>
-                    <a:blip r:embed="rId10">
+                    <a:blip r:embed="rId8">
                       <a:extLst>
                         <a:ext uri="{28A0092B-C50C-407E-A947-70E740481C1C}">
                           <a14:useLocalDpi xmlns:a14="http://schemas.microsoft.com/office/drawing/2010/main" val="0"/>
@@ -2246,7 +2178,6 @@
           </wp:inline>
         </w:drawing>
       </w:r>
-      <w:bookmarkEnd w:id="9"/>
     </w:p>
     <w:p>
       <w:pPr>
@@ -2256,21 +2187,7 @@
         <w:rPr>
           <w:sz w:val="20"/>
         </w:rPr>
-        <w:t xml:space="preserve">Ilustração </w:t>
-      </w:r>
-      <w:proofErr w:type="gramStart"/>
-      <w:r>
-        <w:rPr>
-          <w:sz w:val="20"/>
-        </w:rPr>
-        <w:t>1</w:t>
-      </w:r>
-      <w:proofErr w:type="gramEnd"/>
-      <w:r>
-        <w:rPr>
-          <w:sz w:val="20"/>
-        </w:rPr>
-        <w:t>. Diagrama de caso de uso - Fonte própria.</w:t>
+        <w:t>Ilustração 1. Diagrama de caso de uso - Fonte própria.</w:t>
       </w:r>
     </w:p>
     <w:p>
@@ -2298,15 +2215,7 @@
         <w:contextualSpacing/>
       </w:pPr>
       <w:r>
-        <w:t xml:space="preserve">Sistema de </w:t>
-      </w:r>
-      <w:proofErr w:type="spellStart"/>
-      <w:r>
-        <w:t>login</w:t>
-      </w:r>
-      <w:proofErr w:type="spellEnd"/>
-      <w:r>
-        <w:t>;</w:t>
+        <w:t>Sistema de login;</w:t>
       </w:r>
     </w:p>
     <w:p>
@@ -2320,10 +2229,7 @@
         <w:contextualSpacing/>
       </w:pPr>
       <w:r>
-        <w:t>C</w:t>
-      </w:r>
-      <w:r>
-        <w:t>adastro de ordem de serviços;</w:t>
+        <w:t>Cadastro de ordem de serviços;</w:t>
       </w:r>
     </w:p>
     <w:p>
@@ -2608,13 +2514,8 @@
               <w:jc w:val="left"/>
             </w:pPr>
             <w:r>
-              <w:t xml:space="preserve">RF-2 </w:t>
+              <w:t>RF-2 Login</w:t>
             </w:r>
-            <w:proofErr w:type="spellStart"/>
-            <w:r>
-              <w:t>Login</w:t>
-            </w:r>
-            <w:proofErr w:type="spellEnd"/>
           </w:p>
         </w:tc>
         <w:tc>
@@ -2633,21 +2534,7 @@
               <w:rPr>
                 <w:i/>
               </w:rPr>
-              <w:t xml:space="preserve">Para ter acesso ao sistema, todos os usuários deverão realizar o </w:t>
-            </w:r>
-            <w:proofErr w:type="spellStart"/>
-            <w:r>
-              <w:rPr>
-                <w:i/>
-              </w:rPr>
-              <w:t>login</w:t>
-            </w:r>
-            <w:proofErr w:type="spellEnd"/>
-            <w:r>
-              <w:rPr>
-                <w:i/>
-              </w:rPr>
-              <w:t>, informando e-mail e senha.</w:t>
+              <w:t>Para ter acesso ao sistema, todos os usuários deverão realizar o login, informando e-mail e senha.</w:t>
             </w:r>
           </w:p>
         </w:tc>
@@ -2713,19 +2600,7 @@
               <w:rPr>
                 <w:i/>
               </w:rPr>
-              <w:t>Após receber a solicitação de um cliente, informando que há problemas com uma impressora, os técnicos ou admin</w:t>
-            </w:r>
-            <w:r>
-              <w:rPr>
-                <w:i/>
-              </w:rPr>
-              <w:t>istradores, poderão realizar a abertura de uma ordem de serviço para o atendimento da solicitação. Para a abertura da O.S. são obrigatórios os seguintes dados: Nº de serie da impressora, Nome do cliente, Problema relatado, Descrição do problema, Data e hor</w:t>
-            </w:r>
-            <w:r>
-              <w:rPr>
-                <w:i/>
-              </w:rPr>
-              <w:t>a da abertura.</w:t>
+              <w:t>Após receber a solicitação de um cliente, informando que há problemas com uma impressora, os técnicos ou administradores, poderão realizar a abertura de uma ordem de serviço para o atendimento da solicitação. Para a abertura da O.S. são obrigatórios os seguintes dados: Nº de serie da impressora, Nome do cliente, Problema relatado, Descrição do problema, Data e hora da abertura.</w:t>
             </w:r>
           </w:p>
         </w:tc>
@@ -2860,11 +2735,6 @@
           <w:b/>
         </w:rPr>
         <w:tab/>
-      </w:r>
-      <w:r>
-        <w:rPr>
-          <w:b/>
-        </w:rPr>
         <w:t>Recursos e Prazos</w:t>
       </w:r>
     </w:p>
@@ -2911,8 +2781,6 @@
       </w:r>
       <w:r>
         <w:tab/>
-      </w:r>
-      <w:r>
         <w:t>O sistema deve definir o tempo de SLA, de acordo com o que está em contrato.</w:t>
       </w:r>
     </w:p>
@@ -2939,20 +2807,7 @@
     </w:p>
     <w:p>
       <w:r>
-        <w:t>O sistema terá um manual para especificar as funcionalidades operacionais, e tem como objetivo orientar o manuseio do</w:t>
-      </w:r>
-      <w:r>
-        <w:t xml:space="preserve"> sistema </w:t>
-      </w:r>
-      <w:proofErr w:type="spellStart"/>
-      <w:proofErr w:type="gramStart"/>
-      <w:r>
-        <w:t>PrintHelp</w:t>
-      </w:r>
-      <w:proofErr w:type="spellEnd"/>
-      <w:proofErr w:type="gramEnd"/>
-      <w:r>
-        <w:t>.</w:t>
+        <w:t>O sistema terá um manual para especificar as funcionalidades operacionais, e tem como objetivo orientar o manuseio do sistema PrintHelp.</w:t>
       </w:r>
     </w:p>
     <w:p>
@@ -2988,15 +2843,7 @@
         </w:rPr>
       </w:pPr>
       <w:r>
-        <w:t xml:space="preserve">O sistema deverá estar disponível aos usuários 24 horas por dia e </w:t>
-      </w:r>
-      <w:proofErr w:type="gramStart"/>
-      <w:r>
-        <w:t>7</w:t>
-      </w:r>
-      <w:proofErr w:type="gramEnd"/>
-      <w:r>
-        <w:t xml:space="preserve"> dias por semana.</w:t>
+        <w:t>O sistema deverá estar disponível aos usuários 24 horas por dia e 7 dias por semana.</w:t>
       </w:r>
     </w:p>
     <w:p>
@@ -3028,15 +2875,7 @@
         <w:ind w:hanging="359"/>
       </w:pPr>
       <w:r>
-        <w:t xml:space="preserve">O sistema deve suportar 100 usuários simultâneos entre o período de </w:t>
-      </w:r>
-      <w:proofErr w:type="gramStart"/>
-      <w:r>
-        <w:t>8:00</w:t>
-      </w:r>
-      <w:proofErr w:type="gramEnd"/>
-      <w:r>
-        <w:t xml:space="preserve"> às 18:00. O número máximo nos outros períodos será de 50 usuários.</w:t>
+        <w:t>O sistema deve suportar 100 usuários simultâneos entre o período de 8:00 às 18:00. O número máximo nos outros períodos será de 50 usuários.</w:t>
       </w:r>
     </w:p>
     <w:p>
@@ -3080,10 +2919,7 @@
         <w:ind w:hanging="359"/>
       </w:pPr>
       <w:r>
-        <w:t>O sistema</w:t>
-      </w:r>
-      <w:r>
-        <w:t xml:space="preserve"> deve ser capaz de funcionar em qualquer navegador WEB.</w:t>
+        <w:t>O sistema deve ser capaz de funcionar em qualquer navegador WEB.</w:t>
       </w:r>
     </w:p>
     <w:p>
@@ -3344,9 +3180,9 @@
       </w:r>
     </w:p>
     <w:sectPr>
-      <w:headerReference w:type="default" r:id="rId11"/>
-      <w:footerReference w:type="default" r:id="rId12"/>
-      <w:headerReference w:type="first" r:id="rId13"/>
+      <w:headerReference w:type="default" r:id="rId9"/>
+      <w:footerReference w:type="default" r:id="rId10"/>
+      <w:headerReference w:type="first" r:id="rId11"/>
       <w:pgSz w:w="11909" w:h="16834"/>
       <w:pgMar w:top="1440" w:right="1440" w:bottom="1440" w:left="1440" w:header="720" w:footer="720" w:gutter="0"/>
       <w:pgNumType w:start="1"/>
@@ -3358,7 +3194,7 @@
 </file>
 
 <file path=word/endnotes.xml><?xml version="1.0" encoding="utf-8"?>
-<w:endnotes xmlns:wpc="http://schemas.microsoft.com/office/word/2010/wordprocessingCanvas" xmlns:mc="http://schemas.openxmlformats.org/markup-compatibility/2006" xmlns:o="urn:schemas-microsoft-com:office:office" xmlns:r="http://schemas.openxmlformats.org/officeDocument/2006/relationships" xmlns:m="http://schemas.openxmlformats.org/officeDocument/2006/math" xmlns:v="urn:schemas-microsoft-com:vml" xmlns:wp14="http://schemas.microsoft.com/office/word/2010/wordprocessingDrawing" xmlns:wp="http://schemas.openxmlformats.org/drawingml/2006/wordprocessingDrawing" xmlns:w10="urn:schemas-microsoft-com:office:word" xmlns:w="http://schemas.openxmlformats.org/wordprocessingml/2006/main" xmlns:w14="http://schemas.microsoft.com/office/word/2010/wordml" xmlns:wpg="http://schemas.microsoft.com/office/word/2010/wordprocessingGroup" xmlns:wpi="http://schemas.microsoft.com/office/word/2010/wordprocessingInk" xmlns:wne="http://schemas.microsoft.com/office/word/2006/wordml" xmlns:wps="http://schemas.microsoft.com/office/word/2010/wordprocessingShape" mc:Ignorable="w14 wp14">
+<w:endnotes xmlns:wpc="http://schemas.microsoft.com/office/word/2010/wordprocessingCanvas" xmlns:mc="http://schemas.openxmlformats.org/markup-compatibility/2006" xmlns:o="urn:schemas-microsoft-com:office:office" xmlns:r="http://schemas.openxmlformats.org/officeDocument/2006/relationships" xmlns:m="http://schemas.openxmlformats.org/officeDocument/2006/math" xmlns:v="urn:schemas-microsoft-com:vml" xmlns:wp14="http://schemas.microsoft.com/office/word/2010/wordprocessingDrawing" xmlns:wp="http://schemas.openxmlformats.org/drawingml/2006/wordprocessingDrawing" xmlns:w10="urn:schemas-microsoft-com:office:word" xmlns:w="http://schemas.openxmlformats.org/wordprocessingml/2006/main" xmlns:w14="http://schemas.microsoft.com/office/word/2010/wordml" xmlns:w15="http://schemas.microsoft.com/office/word/2012/wordml" xmlns:wpg="http://schemas.microsoft.com/office/word/2010/wordprocessingGroup" xmlns:wpi="http://schemas.microsoft.com/office/word/2010/wordprocessingInk" xmlns:wne="http://schemas.microsoft.com/office/word/2006/wordml" xmlns:wps="http://schemas.microsoft.com/office/word/2010/wordprocessingShape" mc:Ignorable="w14 w15 wp14">
   <w:endnote w:type="separator" w:id="-1">
     <w:p>
       <w:pPr>
@@ -3383,7 +3219,7 @@
 </file>
 
 <file path=word/footer1.xml><?xml version="1.0" encoding="utf-8"?>
-<w:ftr xmlns:wpc="http://schemas.microsoft.com/office/word/2010/wordprocessingCanvas" xmlns:mc="http://schemas.openxmlformats.org/markup-compatibility/2006" xmlns:o="urn:schemas-microsoft-com:office:office" xmlns:r="http://schemas.openxmlformats.org/officeDocument/2006/relationships" xmlns:m="http://schemas.openxmlformats.org/officeDocument/2006/math" xmlns:v="urn:schemas-microsoft-com:vml" xmlns:wp14="http://schemas.microsoft.com/office/word/2010/wordprocessingDrawing" xmlns:wp="http://schemas.openxmlformats.org/drawingml/2006/wordprocessingDrawing" xmlns:w10="urn:schemas-microsoft-com:office:word" xmlns:w="http://schemas.openxmlformats.org/wordprocessingml/2006/main" xmlns:w14="http://schemas.microsoft.com/office/word/2010/wordml" xmlns:wpg="http://schemas.microsoft.com/office/word/2010/wordprocessingGroup" xmlns:wpi="http://schemas.microsoft.com/office/word/2010/wordprocessingInk" xmlns:wne="http://schemas.microsoft.com/office/word/2006/wordml" xmlns:wps="http://schemas.microsoft.com/office/word/2010/wordprocessingShape" mc:Ignorable="w14 wp14">
+<w:ftr xmlns:wpc="http://schemas.microsoft.com/office/word/2010/wordprocessingCanvas" xmlns:mc="http://schemas.openxmlformats.org/markup-compatibility/2006" xmlns:o="urn:schemas-microsoft-com:office:office" xmlns:r="http://schemas.openxmlformats.org/officeDocument/2006/relationships" xmlns:m="http://schemas.openxmlformats.org/officeDocument/2006/math" xmlns:v="urn:schemas-microsoft-com:vml" xmlns:wp14="http://schemas.microsoft.com/office/word/2010/wordprocessingDrawing" xmlns:wp="http://schemas.openxmlformats.org/drawingml/2006/wordprocessingDrawing" xmlns:w10="urn:schemas-microsoft-com:office:word" xmlns:w="http://schemas.openxmlformats.org/wordprocessingml/2006/main" xmlns:w14="http://schemas.microsoft.com/office/word/2010/wordml" xmlns:w15="http://schemas.microsoft.com/office/word/2012/wordml" xmlns:wpg="http://schemas.microsoft.com/office/word/2010/wordprocessingGroup" xmlns:wpi="http://schemas.microsoft.com/office/word/2010/wordprocessingInk" xmlns:wne="http://schemas.microsoft.com/office/word/2006/wordml" xmlns:wps="http://schemas.microsoft.com/office/word/2010/wordprocessingShape" mc:Ignorable="w14 w15 wp14">
   <w:p>
     <w:pPr>
       <w:tabs>
@@ -3419,7 +3255,7 @@
       <w:rPr>
         <w:noProof/>
       </w:rPr>
-      <w:t>7</w:t>
+      <w:t>4</w:t>
     </w:r>
     <w:r>
       <w:fldChar w:fldCharType="end"/>
@@ -3453,7 +3289,7 @@
 </file>
 
 <file path=word/footnotes.xml><?xml version="1.0" encoding="utf-8"?>
-<w:footnotes xmlns:wpc="http://schemas.microsoft.com/office/word/2010/wordprocessingCanvas" xmlns:mc="http://schemas.openxmlformats.org/markup-compatibility/2006" xmlns:o="urn:schemas-microsoft-com:office:office" xmlns:r="http://schemas.openxmlformats.org/officeDocument/2006/relationships" xmlns:m="http://schemas.openxmlformats.org/officeDocument/2006/math" xmlns:v="urn:schemas-microsoft-com:vml" xmlns:wp14="http://schemas.microsoft.com/office/word/2010/wordprocessingDrawing" xmlns:wp="http://schemas.openxmlformats.org/drawingml/2006/wordprocessingDrawing" xmlns:w10="urn:schemas-microsoft-com:office:word" xmlns:w="http://schemas.openxmlformats.org/wordprocessingml/2006/main" xmlns:w14="http://schemas.microsoft.com/office/word/2010/wordml" xmlns:wpg="http://schemas.microsoft.com/office/word/2010/wordprocessingGroup" xmlns:wpi="http://schemas.microsoft.com/office/word/2010/wordprocessingInk" xmlns:wne="http://schemas.microsoft.com/office/word/2006/wordml" xmlns:wps="http://schemas.microsoft.com/office/word/2010/wordprocessingShape" mc:Ignorable="w14 wp14">
+<w:footnotes xmlns:wpc="http://schemas.microsoft.com/office/word/2010/wordprocessingCanvas" xmlns:mc="http://schemas.openxmlformats.org/markup-compatibility/2006" xmlns:o="urn:schemas-microsoft-com:office:office" xmlns:r="http://schemas.openxmlformats.org/officeDocument/2006/relationships" xmlns:m="http://schemas.openxmlformats.org/officeDocument/2006/math" xmlns:v="urn:schemas-microsoft-com:vml" xmlns:wp14="http://schemas.microsoft.com/office/word/2010/wordprocessingDrawing" xmlns:wp="http://schemas.openxmlformats.org/drawingml/2006/wordprocessingDrawing" xmlns:w10="urn:schemas-microsoft-com:office:word" xmlns:w="http://schemas.openxmlformats.org/wordprocessingml/2006/main" xmlns:w14="http://schemas.microsoft.com/office/word/2010/wordml" xmlns:w15="http://schemas.microsoft.com/office/word/2012/wordml" xmlns:wpg="http://schemas.microsoft.com/office/word/2010/wordprocessingGroup" xmlns:wpi="http://schemas.microsoft.com/office/word/2010/wordprocessingInk" xmlns:wne="http://schemas.microsoft.com/office/word/2006/wordml" xmlns:wps="http://schemas.microsoft.com/office/word/2010/wordprocessingShape" mc:Ignorable="w14 w15 wp14">
   <w:footnote w:type="separator" w:id="-1">
     <w:p>
       <w:pPr>
@@ -3478,7 +3314,7 @@
 </file>
 
 <file path=word/header1.xml><?xml version="1.0" encoding="utf-8"?>
-<w:hdr xmlns:wpc="http://schemas.microsoft.com/office/word/2010/wordprocessingCanvas" xmlns:mc="http://schemas.openxmlformats.org/markup-compatibility/2006" xmlns:o="urn:schemas-microsoft-com:office:office" xmlns:r="http://schemas.openxmlformats.org/officeDocument/2006/relationships" xmlns:m="http://schemas.openxmlformats.org/officeDocument/2006/math" xmlns:v="urn:schemas-microsoft-com:vml" xmlns:wp14="http://schemas.microsoft.com/office/word/2010/wordprocessingDrawing" xmlns:wp="http://schemas.openxmlformats.org/drawingml/2006/wordprocessingDrawing" xmlns:w10="urn:schemas-microsoft-com:office:word" xmlns:w="http://schemas.openxmlformats.org/wordprocessingml/2006/main" xmlns:w14="http://schemas.microsoft.com/office/word/2010/wordml" xmlns:wpg="http://schemas.microsoft.com/office/word/2010/wordprocessingGroup" xmlns:wpi="http://schemas.microsoft.com/office/word/2010/wordprocessingInk" xmlns:wne="http://schemas.microsoft.com/office/word/2006/wordml" xmlns:wps="http://schemas.microsoft.com/office/word/2010/wordprocessingShape" mc:Ignorable="w14 wp14">
+<w:hdr xmlns:wpc="http://schemas.microsoft.com/office/word/2010/wordprocessingCanvas" xmlns:mc="http://schemas.openxmlformats.org/markup-compatibility/2006" xmlns:o="urn:schemas-microsoft-com:office:office" xmlns:r="http://schemas.openxmlformats.org/officeDocument/2006/relationships" xmlns:m="http://schemas.openxmlformats.org/officeDocument/2006/math" xmlns:v="urn:schemas-microsoft-com:vml" xmlns:wp14="http://schemas.microsoft.com/office/word/2010/wordprocessingDrawing" xmlns:wp="http://schemas.openxmlformats.org/drawingml/2006/wordprocessingDrawing" xmlns:w10="urn:schemas-microsoft-com:office:word" xmlns:w="http://schemas.openxmlformats.org/wordprocessingml/2006/main" xmlns:w14="http://schemas.microsoft.com/office/word/2010/wordml" xmlns:w15="http://schemas.microsoft.com/office/word/2012/wordml" xmlns:wpg="http://schemas.microsoft.com/office/word/2010/wordprocessingGroup" xmlns:wpi="http://schemas.microsoft.com/office/word/2010/wordprocessingInk" xmlns:wne="http://schemas.microsoft.com/office/word/2006/wordml" xmlns:wps="http://schemas.microsoft.com/office/word/2010/wordprocessingShape" mc:Ignorable="w14 w15 wp14">
   <w:p>
     <w:pPr>
       <w:tabs>
@@ -3548,7 +3384,7 @@
 </file>
 
 <file path=word/header2.xml><?xml version="1.0" encoding="utf-8"?>
-<w:hdr xmlns:wpc="http://schemas.microsoft.com/office/word/2010/wordprocessingCanvas" xmlns:mc="http://schemas.openxmlformats.org/markup-compatibility/2006" xmlns:o="urn:schemas-microsoft-com:office:office" xmlns:r="http://schemas.openxmlformats.org/officeDocument/2006/relationships" xmlns:m="http://schemas.openxmlformats.org/officeDocument/2006/math" xmlns:v="urn:schemas-microsoft-com:vml" xmlns:wp14="http://schemas.microsoft.com/office/word/2010/wordprocessingDrawing" xmlns:wp="http://schemas.openxmlformats.org/drawingml/2006/wordprocessingDrawing" xmlns:w10="urn:schemas-microsoft-com:office:word" xmlns:w="http://schemas.openxmlformats.org/wordprocessingml/2006/main" xmlns:w14="http://schemas.microsoft.com/office/word/2010/wordml" xmlns:wpg="http://schemas.microsoft.com/office/word/2010/wordprocessingGroup" xmlns:wpi="http://schemas.microsoft.com/office/word/2010/wordprocessingInk" xmlns:wne="http://schemas.microsoft.com/office/word/2006/wordml" xmlns:wps="http://schemas.microsoft.com/office/word/2010/wordprocessingShape" mc:Ignorable="w14 wp14">
+<w:hdr xmlns:wpc="http://schemas.microsoft.com/office/word/2010/wordprocessingCanvas" xmlns:mc="http://schemas.openxmlformats.org/markup-compatibility/2006" xmlns:o="urn:schemas-microsoft-com:office:office" xmlns:r="http://schemas.openxmlformats.org/officeDocument/2006/relationships" xmlns:m="http://schemas.openxmlformats.org/officeDocument/2006/math" xmlns:v="urn:schemas-microsoft-com:vml" xmlns:wp14="http://schemas.microsoft.com/office/word/2010/wordprocessingDrawing" xmlns:wp="http://schemas.openxmlformats.org/drawingml/2006/wordprocessingDrawing" xmlns:w10="urn:schemas-microsoft-com:office:word" xmlns:w="http://schemas.openxmlformats.org/wordprocessingml/2006/main" xmlns:w14="http://schemas.microsoft.com/office/word/2010/wordml" xmlns:w15="http://schemas.microsoft.com/office/word/2012/wordml" xmlns:wpg="http://schemas.microsoft.com/office/word/2010/wordprocessingGroup" xmlns:wpi="http://schemas.microsoft.com/office/word/2010/wordprocessingInk" xmlns:wne="http://schemas.microsoft.com/office/word/2006/wordml" xmlns:wps="http://schemas.microsoft.com/office/word/2010/wordprocessingShape" mc:Ignorable="w14 w15 wp14">
   <w:p>
     <w:pPr>
       <w:tabs>
@@ -3666,8 +3502,8 @@
 </file>
 
 <file path=word/numbering.xml><?xml version="1.0" encoding="utf-8"?>
-<w:numbering xmlns:wpc="http://schemas.microsoft.com/office/word/2010/wordprocessingCanvas" xmlns:mc="http://schemas.openxmlformats.org/markup-compatibility/2006" xmlns:o="urn:schemas-microsoft-com:office:office" xmlns:r="http://schemas.openxmlformats.org/officeDocument/2006/relationships" xmlns:m="http://schemas.openxmlformats.org/officeDocument/2006/math" xmlns:v="urn:schemas-microsoft-com:vml" xmlns:wp14="http://schemas.microsoft.com/office/word/2010/wordprocessingDrawing" xmlns:wp="http://schemas.openxmlformats.org/drawingml/2006/wordprocessingDrawing" xmlns:w10="urn:schemas-microsoft-com:office:word" xmlns:w="http://schemas.openxmlformats.org/wordprocessingml/2006/main" xmlns:w14="http://schemas.microsoft.com/office/word/2010/wordml" xmlns:wpg="http://schemas.microsoft.com/office/word/2010/wordprocessingGroup" xmlns:wpi="http://schemas.microsoft.com/office/word/2010/wordprocessingInk" xmlns:wne="http://schemas.microsoft.com/office/word/2006/wordml" xmlns:wps="http://schemas.microsoft.com/office/word/2010/wordprocessingShape" mc:Ignorable="w14 wp14">
-  <w:abstractNum w:abstractNumId="0">
+<w:numbering xmlns:wpc="http://schemas.microsoft.com/office/word/2010/wordprocessingCanvas" xmlns:mc="http://schemas.openxmlformats.org/markup-compatibility/2006" xmlns:o="urn:schemas-microsoft-com:office:office" xmlns:r="http://schemas.openxmlformats.org/officeDocument/2006/relationships" xmlns:m="http://schemas.openxmlformats.org/officeDocument/2006/math" xmlns:v="urn:schemas-microsoft-com:vml" xmlns:wp14="http://schemas.microsoft.com/office/word/2010/wordprocessingDrawing" xmlns:wp="http://schemas.openxmlformats.org/drawingml/2006/wordprocessingDrawing" xmlns:w10="urn:schemas-microsoft-com:office:word" xmlns:w="http://schemas.openxmlformats.org/wordprocessingml/2006/main" xmlns:w14="http://schemas.microsoft.com/office/word/2010/wordml" xmlns:w15="http://schemas.microsoft.com/office/word/2012/wordml" xmlns:wpg="http://schemas.microsoft.com/office/word/2010/wordprocessingGroup" xmlns:wpi="http://schemas.microsoft.com/office/word/2010/wordprocessingInk" xmlns:wne="http://schemas.microsoft.com/office/word/2006/wordml" xmlns:wps="http://schemas.microsoft.com/office/word/2010/wordprocessingShape" mc:Ignorable="w14 w15 wp14">
+  <w:abstractNum w:abstractNumId="0" w15:restartNumberingAfterBreak="0">
     <w:nsid w:val="010E1748"/>
     <w:multiLevelType w:val="multilevel"/>
     <w:tmpl w:val="B18CDF26"/>
@@ -3780,7 +3616,7 @@
       </w:rPr>
     </w:lvl>
   </w:abstractNum>
-  <w:abstractNum w:abstractNumId="1">
+  <w:abstractNum w:abstractNumId="1" w15:restartNumberingAfterBreak="0">
     <w:nsid w:val="04236CCC"/>
     <w:multiLevelType w:val="multilevel"/>
     <w:tmpl w:val="42FE7B8E"/>
@@ -3893,7 +3729,7 @@
       </w:rPr>
     </w:lvl>
   </w:abstractNum>
-  <w:abstractNum w:abstractNumId="2">
+  <w:abstractNum w:abstractNumId="2" w15:restartNumberingAfterBreak="0">
     <w:nsid w:val="1E2F3A95"/>
     <w:multiLevelType w:val="multilevel"/>
     <w:tmpl w:val="5E0A1832"/>
@@ -4006,7 +3842,7 @@
       </w:rPr>
     </w:lvl>
   </w:abstractNum>
-  <w:abstractNum w:abstractNumId="3">
+  <w:abstractNum w:abstractNumId="3" w15:restartNumberingAfterBreak="0">
     <w:nsid w:val="2D763C2A"/>
     <w:multiLevelType w:val="multilevel"/>
     <w:tmpl w:val="BDBC44F6"/>
@@ -4119,7 +3955,7 @@
       </w:rPr>
     </w:lvl>
   </w:abstractNum>
-  <w:abstractNum w:abstractNumId="4">
+  <w:abstractNum w:abstractNumId="4" w15:restartNumberingAfterBreak="0">
     <w:nsid w:val="31095B84"/>
     <w:multiLevelType w:val="multilevel"/>
     <w:tmpl w:val="5492EC26"/>
@@ -4232,7 +4068,7 @@
       </w:rPr>
     </w:lvl>
   </w:abstractNum>
-  <w:abstractNum w:abstractNumId="5">
+  <w:abstractNum w:abstractNumId="5" w15:restartNumberingAfterBreak="0">
     <w:nsid w:val="3A4A6C8F"/>
     <w:multiLevelType w:val="multilevel"/>
     <w:tmpl w:val="CE38B1CC"/>
@@ -4318,7 +4154,7 @@
       </w:pPr>
     </w:lvl>
   </w:abstractNum>
-  <w:abstractNum w:abstractNumId="6">
+  <w:abstractNum w:abstractNumId="6" w15:restartNumberingAfterBreak="0">
     <w:nsid w:val="40DE3BFD"/>
     <w:multiLevelType w:val="multilevel"/>
     <w:tmpl w:val="58042BE8"/>
@@ -4431,7 +4267,7 @@
       </w:rPr>
     </w:lvl>
   </w:abstractNum>
-  <w:abstractNum w:abstractNumId="7">
+  <w:abstractNum w:abstractNumId="7" w15:restartNumberingAfterBreak="0">
     <w:nsid w:val="545C0CF2"/>
     <w:multiLevelType w:val="multilevel"/>
     <w:tmpl w:val="A1687A18"/>
@@ -4517,7 +4353,7 @@
       </w:pPr>
     </w:lvl>
   </w:abstractNum>
-  <w:abstractNum w:abstractNumId="8">
+  <w:abstractNum w:abstractNumId="8" w15:restartNumberingAfterBreak="0">
     <w:nsid w:val="55B00105"/>
     <w:multiLevelType w:val="multilevel"/>
     <w:tmpl w:val="81807D40"/>
@@ -4630,7 +4466,7 @@
       </w:rPr>
     </w:lvl>
   </w:abstractNum>
-  <w:abstractNum w:abstractNumId="9">
+  <w:abstractNum w:abstractNumId="9" w15:restartNumberingAfterBreak="0">
     <w:nsid w:val="6A661F50"/>
     <w:multiLevelType w:val="multilevel"/>
     <w:tmpl w:val="E3D645E4"/>
@@ -4777,7 +4613,7 @@
 </file>
 
 <file path=word/styles.xml><?xml version="1.0" encoding="utf-8"?>
-<w:styles xmlns:mc="http://schemas.openxmlformats.org/markup-compatibility/2006" xmlns:r="http://schemas.openxmlformats.org/officeDocument/2006/relationships" xmlns:w="http://schemas.openxmlformats.org/wordprocessingml/2006/main" xmlns:w14="http://schemas.microsoft.com/office/word/2010/wordml" mc:Ignorable="w14">
+<w:styles xmlns:mc="http://schemas.openxmlformats.org/markup-compatibility/2006" xmlns:r="http://schemas.openxmlformats.org/officeDocument/2006/relationships" xmlns:w="http://schemas.openxmlformats.org/wordprocessingml/2006/main" xmlns:w14="http://schemas.microsoft.com/office/word/2010/wordml" xmlns:w15="http://schemas.microsoft.com/office/word/2012/wordml" mc:Ignorable="w14 w15">
   <w:docDefaults>
     <w:rPrDefault>
       <w:rPr>
@@ -4794,144 +4630,378 @@
       </w:pPr>
     </w:pPrDefault>
   </w:docDefaults>
-  <w:latentStyles w:defLockedState="0" w:defUIPriority="99" w:defSemiHidden="1" w:defUnhideWhenUsed="1" w:defQFormat="0" w:count="267">
-    <w:lsdException w:name="Normal" w:semiHidden="0" w:uiPriority="0" w:unhideWhenUsed="0" w:qFormat="1"/>
-    <w:lsdException w:name="heading 1" w:semiHidden="0" w:uiPriority="9" w:unhideWhenUsed="0" w:qFormat="1"/>
-    <w:lsdException w:name="heading 2" w:uiPriority="9" w:qFormat="1"/>
-    <w:lsdException w:name="heading 3" w:uiPriority="9" w:qFormat="1"/>
-    <w:lsdException w:name="heading 4" w:uiPriority="9" w:qFormat="1"/>
-    <w:lsdException w:name="heading 5" w:uiPriority="9" w:qFormat="1"/>
-    <w:lsdException w:name="heading 6" w:uiPriority="9" w:qFormat="1"/>
-    <w:lsdException w:name="heading 7" w:uiPriority="9" w:qFormat="1"/>
-    <w:lsdException w:name="heading 8" w:uiPriority="9" w:qFormat="1"/>
-    <w:lsdException w:name="heading 9" w:uiPriority="9" w:qFormat="1"/>
-    <w:lsdException w:name="toc 1" w:uiPriority="39"/>
-    <w:lsdException w:name="toc 2" w:uiPriority="39"/>
-    <w:lsdException w:name="toc 3" w:uiPriority="39"/>
-    <w:lsdException w:name="toc 4" w:uiPriority="39"/>
-    <w:lsdException w:name="toc 5" w:uiPriority="39"/>
-    <w:lsdException w:name="toc 6" w:uiPriority="39"/>
-    <w:lsdException w:name="toc 7" w:uiPriority="39"/>
-    <w:lsdException w:name="toc 8" w:uiPriority="39"/>
-    <w:lsdException w:name="toc 9" w:uiPriority="39"/>
-    <w:lsdException w:name="caption" w:uiPriority="35" w:qFormat="1"/>
-    <w:lsdException w:name="Title" w:semiHidden="0" w:uiPriority="10" w:unhideWhenUsed="0" w:qFormat="1"/>
-    <w:lsdException w:name="Default Paragraph Font" w:uiPriority="1"/>
-    <w:lsdException w:name="Subtitle" w:semiHidden="0" w:uiPriority="11" w:unhideWhenUsed="0" w:qFormat="1"/>
-    <w:lsdException w:name="Strong" w:semiHidden="0" w:uiPriority="22" w:unhideWhenUsed="0" w:qFormat="1"/>
-    <w:lsdException w:name="Emphasis" w:semiHidden="0" w:uiPriority="20" w:unhideWhenUsed="0" w:qFormat="1"/>
-    <w:lsdException w:name="Table Grid" w:semiHidden="0" w:uiPriority="59" w:unhideWhenUsed="0"/>
-    <w:lsdException w:name="Placeholder Text" w:unhideWhenUsed="0"/>
-    <w:lsdException w:name="No Spacing" w:semiHidden="0" w:uiPriority="1" w:unhideWhenUsed="0" w:qFormat="1"/>
-    <w:lsdException w:name="Light Shading" w:semiHidden="0" w:uiPriority="60" w:unhideWhenUsed="0"/>
-    <w:lsdException w:name="Light List" w:semiHidden="0" w:uiPriority="61" w:unhideWhenUsed="0"/>
-    <w:lsdException w:name="Light Grid" w:semiHidden="0" w:uiPriority="62" w:unhideWhenUsed="0"/>
-    <w:lsdException w:name="Medium Shading 1" w:semiHidden="0" w:uiPriority="63" w:unhideWhenUsed="0"/>
-    <w:lsdException w:name="Medium Shading 2" w:semiHidden="0" w:uiPriority="64" w:unhideWhenUsed="0"/>
-    <w:lsdException w:name="Medium List 1" w:semiHidden="0" w:uiPriority="65" w:unhideWhenUsed="0"/>
-    <w:lsdException w:name="Medium List 2" w:semiHidden="0" w:uiPriority="66" w:unhideWhenUsed="0"/>
-    <w:lsdException w:name="Medium Grid 1" w:semiHidden="0" w:uiPriority="67" w:unhideWhenUsed="0"/>
-    <w:lsdException w:name="Medium Grid 2" w:semiHidden="0" w:uiPriority="68" w:unhideWhenUsed="0"/>
-    <w:lsdException w:name="Medium Grid 3" w:semiHidden="0" w:uiPriority="69" w:unhideWhenUsed="0"/>
-    <w:lsdException w:name="Dark List" w:semiHidden="0" w:uiPriority="70" w:unhideWhenUsed="0"/>
-    <w:lsdException w:name="Colorful Shading" w:semiHidden="0" w:uiPriority="71" w:unhideWhenUsed="0"/>
-    <w:lsdException w:name="Colorful List" w:semiHidden="0" w:uiPriority="72" w:unhideWhenUsed="0"/>
-    <w:lsdException w:name="Colorful Grid" w:semiHidden="0" w:uiPriority="73" w:unhideWhenUsed="0"/>
-    <w:lsdException w:name="Light Shading Accent 1" w:semiHidden="0" w:uiPriority="60" w:unhideWhenUsed="0"/>
-    <w:lsdException w:name="Light List Accent 1" w:semiHidden="0" w:uiPriority="61" w:unhideWhenUsed="0"/>
-    <w:lsdException w:name="Light Grid Accent 1" w:semiHidden="0" w:uiPriority="62" w:unhideWhenUsed="0"/>
-    <w:lsdException w:name="Medium Shading 1 Accent 1" w:semiHidden="0" w:uiPriority="63" w:unhideWhenUsed="0"/>
-    <w:lsdException w:name="Medium Shading 2 Accent 1" w:semiHidden="0" w:uiPriority="64" w:unhideWhenUsed="0"/>
-    <w:lsdException w:name="Medium List 1 Accent 1" w:semiHidden="0" w:uiPriority="65" w:unhideWhenUsed="0"/>
-    <w:lsdException w:name="Revision" w:unhideWhenUsed="0"/>
-    <w:lsdException w:name="List Paragraph" w:semiHidden="0" w:uiPriority="34" w:unhideWhenUsed="0" w:qFormat="1"/>
-    <w:lsdException w:name="Quote" w:semiHidden="0" w:uiPriority="29" w:unhideWhenUsed="0" w:qFormat="1"/>
-    <w:lsdException w:name="Intense Quote" w:semiHidden="0" w:uiPriority="30" w:unhideWhenUsed="0" w:qFormat="1"/>
-    <w:lsdException w:name="Medium List 2 Accent 1" w:semiHidden="0" w:uiPriority="66" w:unhideWhenUsed="0"/>
-    <w:lsdException w:name="Medium Grid 1 Accent 1" w:semiHidden="0" w:uiPriority="67" w:unhideWhenUsed="0"/>
-    <w:lsdException w:name="Medium Grid 2 Accent 1" w:semiHidden="0" w:uiPriority="68" w:unhideWhenUsed="0"/>
-    <w:lsdException w:name="Medium Grid 3 Accent 1" w:semiHidden="0" w:uiPriority="69" w:unhideWhenUsed="0"/>
-    <w:lsdException w:name="Dark List Accent 1" w:semiHidden="0" w:uiPriority="70" w:unhideWhenUsed="0"/>
-    <w:lsdException w:name="Colorful Shading Accent 1" w:semiHidden="0" w:uiPriority="71" w:unhideWhenUsed="0"/>
-    <w:lsdException w:name="Colorful List Accent 1" w:semiHidden="0" w:uiPriority="72" w:unhideWhenUsed="0"/>
-    <w:lsdException w:name="Colorful Grid Accent 1" w:semiHidden="0" w:uiPriority="73" w:unhideWhenUsed="0"/>
-    <w:lsdException w:name="Light Shading Accent 2" w:semiHidden="0" w:uiPriority="60" w:unhideWhenUsed="0"/>
-    <w:lsdException w:name="Light List Accent 2" w:semiHidden="0" w:uiPriority="61" w:unhideWhenUsed="0"/>
-    <w:lsdException w:name="Light Grid Accent 2" w:semiHidden="0" w:uiPriority="62" w:unhideWhenUsed="0"/>
-    <w:lsdException w:name="Medium Shading 1 Accent 2" w:semiHidden="0" w:uiPriority="63" w:unhideWhenUsed="0"/>
-    <w:lsdException w:name="Medium Shading 2 Accent 2" w:semiHidden="0" w:uiPriority="64" w:unhideWhenUsed="0"/>
-    <w:lsdException w:name="Medium List 1 Accent 2" w:semiHidden="0" w:uiPriority="65" w:unhideWhenUsed="0"/>
-    <w:lsdException w:name="Medium List 2 Accent 2" w:semiHidden="0" w:uiPriority="66" w:unhideWhenUsed="0"/>
-    <w:lsdException w:name="Medium Grid 1 Accent 2" w:semiHidden="0" w:uiPriority="67" w:unhideWhenUsed="0"/>
-    <w:lsdException w:name="Medium Grid 2 Accent 2" w:semiHidden="0" w:uiPriority="68" w:unhideWhenUsed="0"/>
-    <w:lsdException w:name="Medium Grid 3 Accent 2" w:semiHidden="0" w:uiPriority="69" w:unhideWhenUsed="0"/>
-    <w:lsdException w:name="Dark List Accent 2" w:semiHidden="0" w:uiPriority="70" w:unhideWhenUsed="0"/>
-    <w:lsdException w:name="Colorful Shading Accent 2" w:semiHidden="0" w:uiPriority="71" w:unhideWhenUsed="0"/>
-    <w:lsdException w:name="Colorful List Accent 2" w:semiHidden="0" w:uiPriority="72" w:unhideWhenUsed="0"/>
-    <w:lsdException w:name="Colorful Grid Accent 2" w:semiHidden="0" w:uiPriority="73" w:unhideWhenUsed="0"/>
-    <w:lsdException w:name="Light Shading Accent 3" w:semiHidden="0" w:uiPriority="60" w:unhideWhenUsed="0"/>
-    <w:lsdException w:name="Light List Accent 3" w:semiHidden="0" w:uiPriority="61" w:unhideWhenUsed="0"/>
-    <w:lsdException w:name="Light Grid Accent 3" w:semiHidden="0" w:uiPriority="62" w:unhideWhenUsed="0"/>
-    <w:lsdException w:name="Medium Shading 1 Accent 3" w:semiHidden="0" w:uiPriority="63" w:unhideWhenUsed="0"/>
-    <w:lsdException w:name="Medium Shading 2 Accent 3" w:semiHidden="0" w:uiPriority="64" w:unhideWhenUsed="0"/>
-    <w:lsdException w:name="Medium List 1 Accent 3" w:semiHidden="0" w:uiPriority="65" w:unhideWhenUsed="0"/>
-    <w:lsdException w:name="Medium List 2 Accent 3" w:semiHidden="0" w:uiPriority="66" w:unhideWhenUsed="0"/>
-    <w:lsdException w:name="Medium Grid 1 Accent 3" w:semiHidden="0" w:uiPriority="67" w:unhideWhenUsed="0"/>
-    <w:lsdException w:name="Medium Grid 2 Accent 3" w:semiHidden="0" w:uiPriority="68" w:unhideWhenUsed="0"/>
-    <w:lsdException w:name="Medium Grid 3 Accent 3" w:semiHidden="0" w:uiPriority="69" w:unhideWhenUsed="0"/>
-    <w:lsdException w:name="Dark List Accent 3" w:semiHidden="0" w:uiPriority="70" w:unhideWhenUsed="0"/>
-    <w:lsdException w:name="Colorful Shading Accent 3" w:semiHidden="0" w:uiPriority="71" w:unhideWhenUsed="0"/>
-    <w:lsdException w:name="Colorful List Accent 3" w:semiHidden="0" w:uiPriority="72" w:unhideWhenUsed="0"/>
-    <w:lsdException w:name="Colorful Grid Accent 3" w:semiHidden="0" w:uiPriority="73" w:unhideWhenUsed="0"/>
-    <w:lsdException w:name="Light Shading Accent 4" w:semiHidden="0" w:uiPriority="60" w:unhideWhenUsed="0"/>
-    <w:lsdException w:name="Light List Accent 4" w:semiHidden="0" w:uiPriority="61" w:unhideWhenUsed="0"/>
-    <w:lsdException w:name="Light Grid Accent 4" w:semiHidden="0" w:uiPriority="62" w:unhideWhenUsed="0"/>
-    <w:lsdException w:name="Medium Shading 1 Accent 4" w:semiHidden="0" w:uiPriority="63" w:unhideWhenUsed="0"/>
-    <w:lsdException w:name="Medium Shading 2 Accent 4" w:semiHidden="0" w:uiPriority="64" w:unhideWhenUsed="0"/>
-    <w:lsdException w:name="Medium List 1 Accent 4" w:semiHidden="0" w:uiPriority="65" w:unhideWhenUsed="0"/>
-    <w:lsdException w:name="Medium List 2 Accent 4" w:semiHidden="0" w:uiPriority="66" w:unhideWhenUsed="0"/>
-    <w:lsdException w:name="Medium Grid 1 Accent 4" w:semiHidden="0" w:uiPriority="67" w:unhideWhenUsed="0"/>
-    <w:lsdException w:name="Medium Grid 2 Accent 4" w:semiHidden="0" w:uiPriority="68" w:unhideWhenUsed="0"/>
-    <w:lsdException w:name="Medium Grid 3 Accent 4" w:semiHidden="0" w:uiPriority="69" w:unhideWhenUsed="0"/>
-    <w:lsdException w:name="Dark List Accent 4" w:semiHidden="0" w:uiPriority="70" w:unhideWhenUsed="0"/>
-    <w:lsdException w:name="Colorful Shading Accent 4" w:semiHidden="0" w:uiPriority="71" w:unhideWhenUsed="0"/>
-    <w:lsdException w:name="Colorful List Accent 4" w:semiHidden="0" w:uiPriority="72" w:unhideWhenUsed="0"/>
-    <w:lsdException w:name="Colorful Grid Accent 4" w:semiHidden="0" w:uiPriority="73" w:unhideWhenUsed="0"/>
-    <w:lsdException w:name="Light Shading Accent 5" w:semiHidden="0" w:uiPriority="60" w:unhideWhenUsed="0"/>
-    <w:lsdException w:name="Light List Accent 5" w:semiHidden="0" w:uiPriority="61" w:unhideWhenUsed="0"/>
-    <w:lsdException w:name="Light Grid Accent 5" w:semiHidden="0" w:uiPriority="62" w:unhideWhenUsed="0"/>
-    <w:lsdException w:name="Medium Shading 1 Accent 5" w:semiHidden="0" w:uiPriority="63" w:unhideWhenUsed="0"/>
-    <w:lsdException w:name="Medium Shading 2 Accent 5" w:semiHidden="0" w:uiPriority="64" w:unhideWhenUsed="0"/>
-    <w:lsdException w:name="Medium List 1 Accent 5" w:semiHidden="0" w:uiPriority="65" w:unhideWhenUsed="0"/>
-    <w:lsdException w:name="Medium List 2 Accent 5" w:semiHidden="0" w:uiPriority="66" w:unhideWhenUsed="0"/>
-    <w:lsdException w:name="Medium Grid 1 Accent 5" w:semiHidden="0" w:uiPriority="67" w:unhideWhenUsed="0"/>
-    <w:lsdException w:name="Medium Grid 2 Accent 5" w:semiHidden="0" w:uiPriority="68" w:unhideWhenUsed="0"/>
-    <w:lsdException w:name="Medium Grid 3 Accent 5" w:semiHidden="0" w:uiPriority="69" w:unhideWhenUsed="0"/>
-    <w:lsdException w:name="Dark List Accent 5" w:semiHidden="0" w:uiPriority="70" w:unhideWhenUsed="0"/>
-    <w:lsdException w:name="Colorful Shading Accent 5" w:semiHidden="0" w:uiPriority="71" w:unhideWhenUsed="0"/>
-    <w:lsdException w:name="Colorful List Accent 5" w:semiHidden="0" w:uiPriority="72" w:unhideWhenUsed="0"/>
-    <w:lsdException w:name="Colorful Grid Accent 5" w:semiHidden="0" w:uiPriority="73" w:unhideWhenUsed="0"/>
-    <w:lsdException w:name="Light Shading Accent 6" w:semiHidden="0" w:uiPriority="60" w:unhideWhenUsed="0"/>
-    <w:lsdException w:name="Light List Accent 6" w:semiHidden="0" w:uiPriority="61" w:unhideWhenUsed="0"/>
-    <w:lsdException w:name="Light Grid Accent 6" w:semiHidden="0" w:uiPriority="62" w:unhideWhenUsed="0"/>
-    <w:lsdException w:name="Medium Shading 1 Accent 6" w:semiHidden="0" w:uiPriority="63" w:unhideWhenUsed="0"/>
-    <w:lsdException w:name="Medium Shading 2 Accent 6" w:semiHidden="0" w:uiPriority="64" w:unhideWhenUsed="0"/>
-    <w:lsdException w:name="Medium List 1 Accent 6" w:semiHidden="0" w:uiPriority="65" w:unhideWhenUsed="0"/>
-    <w:lsdException w:name="Medium List 2 Accent 6" w:semiHidden="0" w:uiPriority="66" w:unhideWhenUsed="0"/>
-    <w:lsdException w:name="Medium Grid 1 Accent 6" w:semiHidden="0" w:uiPriority="67" w:unhideWhenUsed="0"/>
-    <w:lsdException w:name="Medium Grid 2 Accent 6" w:semiHidden="0" w:uiPriority="68" w:unhideWhenUsed="0"/>
-    <w:lsdException w:name="Medium Grid 3 Accent 6" w:semiHidden="0" w:uiPriority="69" w:unhideWhenUsed="0"/>
-    <w:lsdException w:name="Dark List Accent 6" w:semiHidden="0" w:uiPriority="70" w:unhideWhenUsed="0"/>
-    <w:lsdException w:name="Colorful Shading Accent 6" w:semiHidden="0" w:uiPriority="71" w:unhideWhenUsed="0"/>
-    <w:lsdException w:name="Colorful List Accent 6" w:semiHidden="0" w:uiPriority="72" w:unhideWhenUsed="0"/>
-    <w:lsdException w:name="Colorful Grid Accent 6" w:semiHidden="0" w:uiPriority="73" w:unhideWhenUsed="0"/>
-    <w:lsdException w:name="Subtle Emphasis" w:semiHidden="0" w:uiPriority="19" w:unhideWhenUsed="0" w:qFormat="1"/>
-    <w:lsdException w:name="Intense Emphasis" w:semiHidden="0" w:uiPriority="21" w:unhideWhenUsed="0" w:qFormat="1"/>
-    <w:lsdException w:name="Subtle Reference" w:semiHidden="0" w:uiPriority="31" w:unhideWhenUsed="0" w:qFormat="1"/>
-    <w:lsdException w:name="Intense Reference" w:semiHidden="0" w:uiPriority="32" w:unhideWhenUsed="0" w:qFormat="1"/>
-    <w:lsdException w:name="Book Title" w:semiHidden="0" w:uiPriority="33" w:unhideWhenUsed="0" w:qFormat="1"/>
-    <w:lsdException w:name="Bibliography" w:uiPriority="37"/>
-    <w:lsdException w:name="TOC Heading" w:uiPriority="39" w:qFormat="1"/>
+  <w:latentStyles w:defLockedState="0" w:defUIPriority="99" w:defSemiHidden="0" w:defUnhideWhenUsed="0" w:defQFormat="0" w:count="371">
+    <w:lsdException w:name="Normal" w:uiPriority="0" w:qFormat="1"/>
+    <w:lsdException w:name="heading 1" w:uiPriority="9" w:qFormat="1"/>
+    <w:lsdException w:name="heading 2" w:semiHidden="1" w:uiPriority="9" w:unhideWhenUsed="1" w:qFormat="1"/>
+    <w:lsdException w:name="heading 3" w:semiHidden="1" w:uiPriority="9" w:unhideWhenUsed="1" w:qFormat="1"/>
+    <w:lsdException w:name="heading 4" w:semiHidden="1" w:uiPriority="9" w:unhideWhenUsed="1" w:qFormat="1"/>
+    <w:lsdException w:name="heading 5" w:semiHidden="1" w:uiPriority="9" w:unhideWhenUsed="1" w:qFormat="1"/>
+    <w:lsdException w:name="heading 6" w:semiHidden="1" w:uiPriority="9" w:unhideWhenUsed="1" w:qFormat="1"/>
+    <w:lsdException w:name="heading 7" w:semiHidden="1" w:uiPriority="9" w:unhideWhenUsed="1" w:qFormat="1"/>
+    <w:lsdException w:name="heading 8" w:semiHidden="1" w:uiPriority="9" w:unhideWhenUsed="1" w:qFormat="1"/>
+    <w:lsdException w:name="heading 9" w:semiHidden="1" w:uiPriority="9" w:unhideWhenUsed="1" w:qFormat="1"/>
+    <w:lsdException w:name="index 1" w:semiHidden="1" w:unhideWhenUsed="1"/>
+    <w:lsdException w:name="index 2" w:semiHidden="1" w:unhideWhenUsed="1"/>
+    <w:lsdException w:name="index 3" w:semiHidden="1" w:unhideWhenUsed="1"/>
+    <w:lsdException w:name="index 4" w:semiHidden="1" w:unhideWhenUsed="1"/>
+    <w:lsdException w:name="index 5" w:semiHidden="1" w:unhideWhenUsed="1"/>
+    <w:lsdException w:name="index 6" w:semiHidden="1" w:unhideWhenUsed="1"/>
+    <w:lsdException w:name="index 7" w:semiHidden="1" w:unhideWhenUsed="1"/>
+    <w:lsdException w:name="index 8" w:semiHidden="1" w:unhideWhenUsed="1"/>
+    <w:lsdException w:name="index 9" w:semiHidden="1" w:unhideWhenUsed="1"/>
+    <w:lsdException w:name="toc 1" w:semiHidden="1" w:uiPriority="39" w:unhideWhenUsed="1"/>
+    <w:lsdException w:name="toc 2" w:semiHidden="1" w:uiPriority="39" w:unhideWhenUsed="1"/>
+    <w:lsdException w:name="toc 3" w:semiHidden="1" w:uiPriority="39" w:unhideWhenUsed="1"/>
+    <w:lsdException w:name="toc 4" w:semiHidden="1" w:uiPriority="39" w:unhideWhenUsed="1"/>
+    <w:lsdException w:name="toc 5" w:semiHidden="1" w:uiPriority="39" w:unhideWhenUsed="1"/>
+    <w:lsdException w:name="toc 6" w:semiHidden="1" w:uiPriority="39" w:unhideWhenUsed="1"/>
+    <w:lsdException w:name="toc 7" w:semiHidden="1" w:uiPriority="39" w:unhideWhenUsed="1"/>
+    <w:lsdException w:name="toc 8" w:semiHidden="1" w:uiPriority="39" w:unhideWhenUsed="1"/>
+    <w:lsdException w:name="toc 9" w:semiHidden="1" w:uiPriority="39" w:unhideWhenUsed="1"/>
+    <w:lsdException w:name="Normal Indent" w:semiHidden="1" w:unhideWhenUsed="1"/>
+    <w:lsdException w:name="footnote text" w:semiHidden="1" w:unhideWhenUsed="1"/>
+    <w:lsdException w:name="annotation text" w:semiHidden="1" w:unhideWhenUsed="1"/>
+    <w:lsdException w:name="header" w:semiHidden="1" w:unhideWhenUsed="1"/>
+    <w:lsdException w:name="footer" w:semiHidden="1" w:unhideWhenUsed="1"/>
+    <w:lsdException w:name="index heading" w:semiHidden="1" w:unhideWhenUsed="1"/>
+    <w:lsdException w:name="caption" w:semiHidden="1" w:uiPriority="35" w:unhideWhenUsed="1" w:qFormat="1"/>
+    <w:lsdException w:name="table of figures" w:semiHidden="1" w:unhideWhenUsed="1"/>
+    <w:lsdException w:name="envelope address" w:semiHidden="1" w:unhideWhenUsed="1"/>
+    <w:lsdException w:name="envelope return" w:semiHidden="1" w:unhideWhenUsed="1"/>
+    <w:lsdException w:name="footnote reference" w:semiHidden="1" w:unhideWhenUsed="1"/>
+    <w:lsdException w:name="annotation reference" w:semiHidden="1" w:unhideWhenUsed="1"/>
+    <w:lsdException w:name="line number" w:semiHidden="1" w:unhideWhenUsed="1"/>
+    <w:lsdException w:name="page number" w:semiHidden="1" w:unhideWhenUsed="1"/>
+    <w:lsdException w:name="endnote reference" w:semiHidden="1" w:unhideWhenUsed="1"/>
+    <w:lsdException w:name="endnote text" w:semiHidden="1" w:unhideWhenUsed="1"/>
+    <w:lsdException w:name="table of authorities" w:semiHidden="1" w:unhideWhenUsed="1"/>
+    <w:lsdException w:name="macro" w:semiHidden="1" w:unhideWhenUsed="1"/>
+    <w:lsdException w:name="toa heading" w:semiHidden="1" w:unhideWhenUsed="1"/>
+    <w:lsdException w:name="List" w:semiHidden="1" w:unhideWhenUsed="1"/>
+    <w:lsdException w:name="List Bullet" w:semiHidden="1" w:unhideWhenUsed="1"/>
+    <w:lsdException w:name="List Number" w:semiHidden="1" w:unhideWhenUsed="1"/>
+    <w:lsdException w:name="List 2" w:semiHidden="1" w:unhideWhenUsed="1"/>
+    <w:lsdException w:name="List 3" w:semiHidden="1" w:unhideWhenUsed="1"/>
+    <w:lsdException w:name="List 4" w:semiHidden="1" w:unhideWhenUsed="1"/>
+    <w:lsdException w:name="List 5" w:semiHidden="1" w:unhideWhenUsed="1"/>
+    <w:lsdException w:name="List Bullet 2" w:semiHidden="1" w:unhideWhenUsed="1"/>
+    <w:lsdException w:name="List Bullet 3" w:semiHidden="1" w:unhideWhenUsed="1"/>
+    <w:lsdException w:name="List Bullet 4" w:semiHidden="1" w:unhideWhenUsed="1"/>
+    <w:lsdException w:name="List Bullet 5" w:semiHidden="1" w:unhideWhenUsed="1"/>
+    <w:lsdException w:name="List Number 2" w:semiHidden="1" w:unhideWhenUsed="1"/>
+    <w:lsdException w:name="List Number 3" w:semiHidden="1" w:unhideWhenUsed="1"/>
+    <w:lsdException w:name="List Number 4" w:semiHidden="1" w:unhideWhenUsed="1"/>
+    <w:lsdException w:name="List Number 5" w:semiHidden="1" w:unhideWhenUsed="1"/>
+    <w:lsdException w:name="Title" w:uiPriority="10" w:qFormat="1"/>
+    <w:lsdException w:name="Closing" w:semiHidden="1" w:unhideWhenUsed="1"/>
+    <w:lsdException w:name="Signature" w:semiHidden="1" w:unhideWhenUsed="1"/>
+    <w:lsdException w:name="Default Paragraph Font" w:semiHidden="1" w:uiPriority="1" w:unhideWhenUsed="1"/>
+    <w:lsdException w:name="Body Text" w:semiHidden="1" w:unhideWhenUsed="1"/>
+    <w:lsdException w:name="Body Text Indent" w:semiHidden="1" w:unhideWhenUsed="1"/>
+    <w:lsdException w:name="List Continue" w:semiHidden="1" w:unhideWhenUsed="1"/>
+    <w:lsdException w:name="List Continue 2" w:semiHidden="1" w:unhideWhenUsed="1"/>
+    <w:lsdException w:name="List Continue 3" w:semiHidden="1" w:unhideWhenUsed="1"/>
+    <w:lsdException w:name="List Continue 4" w:semiHidden="1" w:unhideWhenUsed="1"/>
+    <w:lsdException w:name="List Continue 5" w:semiHidden="1" w:unhideWhenUsed="1"/>
+    <w:lsdException w:name="Message Header" w:semiHidden="1" w:unhideWhenUsed="1"/>
+    <w:lsdException w:name="Subtitle" w:uiPriority="11" w:qFormat="1"/>
+    <w:lsdException w:name="Salutation" w:semiHidden="1" w:unhideWhenUsed="1"/>
+    <w:lsdException w:name="Date" w:semiHidden="1" w:unhideWhenUsed="1"/>
+    <w:lsdException w:name="Body Text First Indent" w:semiHidden="1" w:unhideWhenUsed="1"/>
+    <w:lsdException w:name="Body Text First Indent 2" w:semiHidden="1" w:unhideWhenUsed="1"/>
+    <w:lsdException w:name="Note Heading" w:semiHidden="1" w:unhideWhenUsed="1"/>
+    <w:lsdException w:name="Body Text 2" w:semiHidden="1" w:unhideWhenUsed="1"/>
+    <w:lsdException w:name="Body Text 3" w:semiHidden="1" w:unhideWhenUsed="1"/>
+    <w:lsdException w:name="Body Text Indent 2" w:semiHidden="1" w:unhideWhenUsed="1"/>
+    <w:lsdException w:name="Body Text Indent 3" w:semiHidden="1" w:unhideWhenUsed="1"/>
+    <w:lsdException w:name="Block Text" w:semiHidden="1" w:unhideWhenUsed="1"/>
+    <w:lsdException w:name="Hyperlink" w:semiHidden="1" w:unhideWhenUsed="1"/>
+    <w:lsdException w:name="FollowedHyperlink" w:semiHidden="1" w:unhideWhenUsed="1"/>
+    <w:lsdException w:name="Strong" w:uiPriority="22" w:qFormat="1"/>
+    <w:lsdException w:name="Emphasis" w:uiPriority="20" w:qFormat="1"/>
+    <w:lsdException w:name="Document Map" w:semiHidden="1" w:unhideWhenUsed="1"/>
+    <w:lsdException w:name="Plain Text" w:semiHidden="1" w:unhideWhenUsed="1"/>
+    <w:lsdException w:name="E-mail Signature" w:semiHidden="1" w:unhideWhenUsed="1"/>
+    <w:lsdException w:name="HTML Top of Form" w:semiHidden="1" w:unhideWhenUsed="1"/>
+    <w:lsdException w:name="HTML Bottom of Form" w:semiHidden="1" w:unhideWhenUsed="1"/>
+    <w:lsdException w:name="Normal (Web)" w:semiHidden="1" w:unhideWhenUsed="1"/>
+    <w:lsdException w:name="HTML Acronym" w:semiHidden="1" w:unhideWhenUsed="1"/>
+    <w:lsdException w:name="HTML Address" w:semiHidden="1" w:unhideWhenUsed="1"/>
+    <w:lsdException w:name="HTML Cite" w:semiHidden="1" w:unhideWhenUsed="1"/>
+    <w:lsdException w:name="HTML Code" w:semiHidden="1" w:unhideWhenUsed="1"/>
+    <w:lsdException w:name="HTML Definition" w:semiHidden="1" w:unhideWhenUsed="1"/>
+    <w:lsdException w:name="HTML Keyboard" w:semiHidden="1" w:unhideWhenUsed="1"/>
+    <w:lsdException w:name="HTML Preformatted" w:semiHidden="1" w:unhideWhenUsed="1"/>
+    <w:lsdException w:name="HTML Sample" w:semiHidden="1" w:unhideWhenUsed="1"/>
+    <w:lsdException w:name="HTML Typewriter" w:semiHidden="1" w:unhideWhenUsed="1"/>
+    <w:lsdException w:name="HTML Variable" w:semiHidden="1" w:unhideWhenUsed="1"/>
+    <w:lsdException w:name="Normal Table" w:semiHidden="1" w:unhideWhenUsed="1"/>
+    <w:lsdException w:name="annotation subject" w:semiHidden="1" w:unhideWhenUsed="1"/>
+    <w:lsdException w:name="No List" w:semiHidden="1" w:unhideWhenUsed="1"/>
+    <w:lsdException w:name="Outline List 1" w:semiHidden="1" w:unhideWhenUsed="1"/>
+    <w:lsdException w:name="Outline List 2" w:semiHidden="1" w:unhideWhenUsed="1"/>
+    <w:lsdException w:name="Outline List 3" w:semiHidden="1" w:unhideWhenUsed="1"/>
+    <w:lsdException w:name="Table Simple 1" w:semiHidden="1" w:unhideWhenUsed="1"/>
+    <w:lsdException w:name="Table Simple 2" w:semiHidden="1" w:unhideWhenUsed="1"/>
+    <w:lsdException w:name="Table Simple 3" w:semiHidden="1" w:unhideWhenUsed="1"/>
+    <w:lsdException w:name="Table Classic 1" w:semiHidden="1" w:unhideWhenUsed="1"/>
+    <w:lsdException w:name="Table Classic 2" w:semiHidden="1" w:unhideWhenUsed="1"/>
+    <w:lsdException w:name="Table Classic 3" w:semiHidden="1" w:unhideWhenUsed="1"/>
+    <w:lsdException w:name="Table Classic 4" w:semiHidden="1" w:unhideWhenUsed="1"/>
+    <w:lsdException w:name="Table Colorful 1" w:semiHidden="1" w:unhideWhenUsed="1"/>
+    <w:lsdException w:name="Table Colorful 2" w:semiHidden="1" w:unhideWhenUsed="1"/>
+    <w:lsdException w:name="Table Colorful 3" w:semiHidden="1" w:unhideWhenUsed="1"/>
+    <w:lsdException w:name="Table Columns 1" w:semiHidden="1" w:unhideWhenUsed="1"/>
+    <w:lsdException w:name="Table Columns 2" w:semiHidden="1" w:unhideWhenUsed="1"/>
+    <w:lsdException w:name="Table Columns 3" w:semiHidden="1" w:unhideWhenUsed="1"/>
+    <w:lsdException w:name="Table Columns 4" w:semiHidden="1" w:unhideWhenUsed="1"/>
+    <w:lsdException w:name="Table Columns 5" w:semiHidden="1" w:unhideWhenUsed="1"/>
+    <w:lsdException w:name="Table Grid 1" w:semiHidden="1" w:unhideWhenUsed="1"/>
+    <w:lsdException w:name="Table Grid 2" w:semiHidden="1" w:unhideWhenUsed="1"/>
+    <w:lsdException w:name="Table Grid 3" w:semiHidden="1" w:unhideWhenUsed="1"/>
+    <w:lsdException w:name="Table Grid 4" w:semiHidden="1" w:unhideWhenUsed="1"/>
+    <w:lsdException w:name="Table Grid 5" w:semiHidden="1" w:unhideWhenUsed="1"/>
+    <w:lsdException w:name="Table Grid 6" w:semiHidden="1" w:unhideWhenUsed="1"/>
+    <w:lsdException w:name="Table Grid 7" w:semiHidden="1" w:unhideWhenUsed="1"/>
+    <w:lsdException w:name="Table Grid 8" w:semiHidden="1" w:unhideWhenUsed="1"/>
+    <w:lsdException w:name="Table List 1" w:semiHidden="1" w:unhideWhenUsed="1"/>
+    <w:lsdException w:name="Table List 2" w:semiHidden="1" w:unhideWhenUsed="1"/>
+    <w:lsdException w:name="Table List 3" w:semiHidden="1" w:unhideWhenUsed="1"/>
+    <w:lsdException w:name="Table List 4" w:semiHidden="1" w:unhideWhenUsed="1"/>
+    <w:lsdException w:name="Table List 5" w:semiHidden="1" w:unhideWhenUsed="1"/>
+    <w:lsdException w:name="Table List 6" w:semiHidden="1" w:unhideWhenUsed="1"/>
+    <w:lsdException w:name="Table List 7" w:semiHidden="1" w:unhideWhenUsed="1"/>
+    <w:lsdException w:name="Table List 8" w:semiHidden="1" w:unhideWhenUsed="1"/>
+    <w:lsdException w:name="Table 3D effects 1" w:semiHidden="1" w:unhideWhenUsed="1"/>
+    <w:lsdException w:name="Table 3D effects 2" w:semiHidden="1" w:unhideWhenUsed="1"/>
+    <w:lsdException w:name="Table 3D effects 3" w:semiHidden="1" w:unhideWhenUsed="1"/>
+    <w:lsdException w:name="Table Contemporary" w:semiHidden="1" w:unhideWhenUsed="1"/>
+    <w:lsdException w:name="Table Elegant" w:semiHidden="1" w:unhideWhenUsed="1"/>
+    <w:lsdException w:name="Table Professional" w:semiHidden="1" w:unhideWhenUsed="1"/>
+    <w:lsdException w:name="Table Subtle 1" w:semiHidden="1" w:unhideWhenUsed="1"/>
+    <w:lsdException w:name="Table Subtle 2" w:semiHidden="1" w:unhideWhenUsed="1"/>
+    <w:lsdException w:name="Table Web 1" w:semiHidden="1" w:unhideWhenUsed="1"/>
+    <w:lsdException w:name="Table Web 2" w:semiHidden="1" w:unhideWhenUsed="1"/>
+    <w:lsdException w:name="Table Web 3" w:semiHidden="1" w:unhideWhenUsed="1"/>
+    <w:lsdException w:name="Balloon Text" w:semiHidden="1" w:unhideWhenUsed="1"/>
+    <w:lsdException w:name="Table Grid" w:uiPriority="59"/>
+    <w:lsdException w:name="Table Theme" w:semiHidden="1" w:unhideWhenUsed="1"/>
+    <w:lsdException w:name="Placeholder Text" w:semiHidden="1"/>
+    <w:lsdException w:name="No Spacing" w:uiPriority="1" w:qFormat="1"/>
+    <w:lsdException w:name="Light Shading" w:uiPriority="60"/>
+    <w:lsdException w:name="Light List" w:uiPriority="61"/>
+    <w:lsdException w:name="Light Grid" w:uiPriority="62"/>
+    <w:lsdException w:name="Medium Shading 1" w:uiPriority="63"/>
+    <w:lsdException w:name="Medium Shading 2" w:uiPriority="64"/>
+    <w:lsdException w:name="Medium List 1" w:uiPriority="65"/>
+    <w:lsdException w:name="Medium List 2" w:uiPriority="66"/>
+    <w:lsdException w:name="Medium Grid 1" w:uiPriority="67"/>
+    <w:lsdException w:name="Medium Grid 2" w:uiPriority="68"/>
+    <w:lsdException w:name="Medium Grid 3" w:uiPriority="69"/>
+    <w:lsdException w:name="Dark List" w:uiPriority="70"/>
+    <w:lsdException w:name="Colorful Shading" w:uiPriority="71"/>
+    <w:lsdException w:name="Colorful List" w:uiPriority="72"/>
+    <w:lsdException w:name="Colorful Grid" w:uiPriority="73"/>
+    <w:lsdException w:name="Light Shading Accent 1" w:uiPriority="60"/>
+    <w:lsdException w:name="Light List Accent 1" w:uiPriority="61"/>
+    <w:lsdException w:name="Light Grid Accent 1" w:uiPriority="62"/>
+    <w:lsdException w:name="Medium Shading 1 Accent 1" w:uiPriority="63"/>
+    <w:lsdException w:name="Medium Shading 2 Accent 1" w:uiPriority="64"/>
+    <w:lsdException w:name="Medium List 1 Accent 1" w:uiPriority="65"/>
+    <w:lsdException w:name="Revision" w:semiHidden="1"/>
+    <w:lsdException w:name="List Paragraph" w:uiPriority="34" w:qFormat="1"/>
+    <w:lsdException w:name="Quote" w:uiPriority="29" w:qFormat="1"/>
+    <w:lsdException w:name="Intense Quote" w:uiPriority="30" w:qFormat="1"/>
+    <w:lsdException w:name="Medium List 2 Accent 1" w:uiPriority="66"/>
+    <w:lsdException w:name="Medium Grid 1 Accent 1" w:uiPriority="67"/>
+    <w:lsdException w:name="Medium Grid 2 Accent 1" w:uiPriority="68"/>
+    <w:lsdException w:name="Medium Grid 3 Accent 1" w:uiPriority="69"/>
+    <w:lsdException w:name="Dark List Accent 1" w:uiPriority="70"/>
+    <w:lsdException w:name="Colorful Shading Accent 1" w:uiPriority="71"/>
+    <w:lsdException w:name="Colorful List Accent 1" w:uiPriority="72"/>
+    <w:lsdException w:name="Colorful Grid Accent 1" w:uiPriority="73"/>
+    <w:lsdException w:name="Light Shading Accent 2" w:uiPriority="60"/>
+    <w:lsdException w:name="Light List Accent 2" w:uiPriority="61"/>
+    <w:lsdException w:name="Light Grid Accent 2" w:uiPriority="62"/>
+    <w:lsdException w:name="Medium Shading 1 Accent 2" w:uiPriority="63"/>
+    <w:lsdException w:name="Medium Shading 2 Accent 2" w:uiPriority="64"/>
+    <w:lsdException w:name="Medium List 1 Accent 2" w:uiPriority="65"/>
+    <w:lsdException w:name="Medium List 2 Accent 2" w:uiPriority="66"/>
+    <w:lsdException w:name="Medium Grid 1 Accent 2" w:uiPriority="67"/>
+    <w:lsdException w:name="Medium Grid 2 Accent 2" w:uiPriority="68"/>
+    <w:lsdException w:name="Medium Grid 3 Accent 2" w:uiPriority="69"/>
+    <w:lsdException w:name="Dark List Accent 2" w:uiPriority="70"/>
+    <w:lsdException w:name="Colorful Shading Accent 2" w:uiPriority="71"/>
+    <w:lsdException w:name="Colorful List Accent 2" w:uiPriority="72"/>
+    <w:lsdException w:name="Colorful Grid Accent 2" w:uiPriority="73"/>
+    <w:lsdException w:name="Light Shading Accent 3" w:uiPriority="60"/>
+    <w:lsdException w:name="Light List Accent 3" w:uiPriority="61"/>
+    <w:lsdException w:name="Light Grid Accent 3" w:uiPriority="62"/>
+    <w:lsdException w:name="Medium Shading 1 Accent 3" w:uiPriority="63"/>
+    <w:lsdException w:name="Medium Shading 2 Accent 3" w:uiPriority="64"/>
+    <w:lsdException w:name="Medium List 1 Accent 3" w:uiPriority="65"/>
+    <w:lsdException w:name="Medium List 2 Accent 3" w:uiPriority="66"/>
+    <w:lsdException w:name="Medium Grid 1 Accent 3" w:uiPriority="67"/>
+    <w:lsdException w:name="Medium Grid 2 Accent 3" w:uiPriority="68"/>
+    <w:lsdException w:name="Medium Grid 3 Accent 3" w:uiPriority="69"/>
+    <w:lsdException w:name="Dark List Accent 3" w:uiPriority="70"/>
+    <w:lsdException w:name="Colorful Shading Accent 3" w:uiPriority="71"/>
+    <w:lsdException w:name="Colorful List Accent 3" w:uiPriority="72"/>
+    <w:lsdException w:name="Colorful Grid Accent 3" w:uiPriority="73"/>
+    <w:lsdException w:name="Light Shading Accent 4" w:uiPriority="60"/>
+    <w:lsdException w:name="Light List Accent 4" w:uiPriority="61"/>
+    <w:lsdException w:name="Light Grid Accent 4" w:uiPriority="62"/>
+    <w:lsdException w:name="Medium Shading 1 Accent 4" w:uiPriority="63"/>
+    <w:lsdException w:name="Medium Shading 2 Accent 4" w:uiPriority="64"/>
+    <w:lsdException w:name="Medium List 1 Accent 4" w:uiPriority="65"/>
+    <w:lsdException w:name="Medium List 2 Accent 4" w:uiPriority="66"/>
+    <w:lsdException w:name="Medium Grid 1 Accent 4" w:uiPriority="67"/>
+    <w:lsdException w:name="Medium Grid 2 Accent 4" w:uiPriority="68"/>
+    <w:lsdException w:name="Medium Grid 3 Accent 4" w:uiPriority="69"/>
+    <w:lsdException w:name="Dark List Accent 4" w:uiPriority="70"/>
+    <w:lsdException w:name="Colorful Shading Accent 4" w:uiPriority="71"/>
+    <w:lsdException w:name="Colorful List Accent 4" w:uiPriority="72"/>
+    <w:lsdException w:name="Colorful Grid Accent 4" w:uiPriority="73"/>
+    <w:lsdException w:name="Light Shading Accent 5" w:uiPriority="60"/>
+    <w:lsdException w:name="Light List Accent 5" w:uiPriority="61"/>
+    <w:lsdException w:name="Light Grid Accent 5" w:uiPriority="62"/>
+    <w:lsdException w:name="Medium Shading 1 Accent 5" w:uiPriority="63"/>
+    <w:lsdException w:name="Medium Shading 2 Accent 5" w:uiPriority="64"/>
+    <w:lsdException w:name="Medium List 1 Accent 5" w:uiPriority="65"/>
+    <w:lsdException w:name="Medium List 2 Accent 5" w:uiPriority="66"/>
+    <w:lsdException w:name="Medium Grid 1 Accent 5" w:uiPriority="67"/>
+    <w:lsdException w:name="Medium Grid 2 Accent 5" w:uiPriority="68"/>
+    <w:lsdException w:name="Medium Grid 3 Accent 5" w:uiPriority="69"/>
+    <w:lsdException w:name="Dark List Accent 5" w:uiPriority="70"/>
+    <w:lsdException w:name="Colorful Shading Accent 5" w:uiPriority="71"/>
+    <w:lsdException w:name="Colorful List Accent 5" w:uiPriority="72"/>
+    <w:lsdException w:name="Colorful Grid Accent 5" w:uiPriority="73"/>
+    <w:lsdException w:name="Light Shading Accent 6" w:uiPriority="60"/>
+    <w:lsdException w:name="Light List Accent 6" w:uiPriority="61"/>
+    <w:lsdException w:name="Light Grid Accent 6" w:uiPriority="62"/>
+    <w:lsdException w:name="Medium Shading 1 Accent 6" w:uiPriority="63"/>
+    <w:lsdException w:name="Medium Shading 2 Accent 6" w:uiPriority="64"/>
+    <w:lsdException w:name="Medium List 1 Accent 6" w:uiPriority="65"/>
+    <w:lsdException w:name="Medium List 2 Accent 6" w:uiPriority="66"/>
+    <w:lsdException w:name="Medium Grid 1 Accent 6" w:uiPriority="67"/>
+    <w:lsdException w:name="Medium Grid 2 Accent 6" w:uiPriority="68"/>
+    <w:lsdException w:name="Medium Grid 3 Accent 6" w:uiPriority="69"/>
+    <w:lsdException w:name="Dark List Accent 6" w:uiPriority="70"/>
+    <w:lsdException w:name="Colorful Shading Accent 6" w:uiPriority="71"/>
+    <w:lsdException w:name="Colorful List Accent 6" w:uiPriority="72"/>
+    <w:lsdException w:name="Colorful Grid Accent 6" w:uiPriority="73"/>
+    <w:lsdException w:name="Subtle Emphasis" w:uiPriority="19" w:qFormat="1"/>
+    <w:lsdException w:name="Intense Emphasis" w:uiPriority="21" w:qFormat="1"/>
+    <w:lsdException w:name="Subtle Reference" w:uiPriority="31" w:qFormat="1"/>
+    <w:lsdException w:name="Intense Reference" w:uiPriority="32" w:qFormat="1"/>
+    <w:lsdException w:name="Book Title" w:uiPriority="33" w:qFormat="1"/>
+    <w:lsdException w:name="Bibliography" w:semiHidden="1" w:uiPriority="37" w:unhideWhenUsed="1"/>
+    <w:lsdException w:name="TOC Heading" w:semiHidden="1" w:uiPriority="39" w:unhideWhenUsed="1" w:qFormat="1"/>
+    <w:lsdException w:name="Plain Table 1" w:uiPriority="41"/>
+    <w:lsdException w:name="Plain Table 2" w:uiPriority="42"/>
+    <w:lsdException w:name="Plain Table 3" w:uiPriority="43"/>
+    <w:lsdException w:name="Plain Table 4" w:uiPriority="44"/>
+    <w:lsdException w:name="Plain Table 5" w:uiPriority="45"/>
+    <w:lsdException w:name="Grid Table Light" w:uiPriority="40"/>
+    <w:lsdException w:name="Grid Table 1 Light" w:uiPriority="46"/>
+    <w:lsdException w:name="Grid Table 2" w:uiPriority="47"/>
+    <w:lsdException w:name="Grid Table 3" w:uiPriority="48"/>
+    <w:lsdException w:name="Grid Table 4" w:uiPriority="49"/>
+    <w:lsdException w:name="Grid Table 5 Dark" w:uiPriority="50"/>
+    <w:lsdException w:name="Grid Table 6 Colorful" w:uiPriority="51"/>
+    <w:lsdException w:name="Grid Table 7 Colorful" w:uiPriority="52"/>
+    <w:lsdException w:name="Grid Table 1 Light Accent 1" w:uiPriority="46"/>
+    <w:lsdException w:name="Grid Table 2 Accent 1" w:uiPriority="47"/>
+    <w:lsdException w:name="Grid Table 3 Accent 1" w:uiPriority="48"/>
+    <w:lsdException w:name="Grid Table 4 Accent 1" w:uiPriority="49"/>
+    <w:lsdException w:name="Grid Table 5 Dark Accent 1" w:uiPriority="50"/>
+    <w:lsdException w:name="Grid Table 6 Colorful Accent 1" w:uiPriority="51"/>
+    <w:lsdException w:name="Grid Table 7 Colorful Accent 1" w:uiPriority="52"/>
+    <w:lsdException w:name="Grid Table 1 Light Accent 2" w:uiPriority="46"/>
+    <w:lsdException w:name="Grid Table 2 Accent 2" w:uiPriority="47"/>
+    <w:lsdException w:name="Grid Table 3 Accent 2" w:uiPriority="48"/>
+    <w:lsdException w:name="Grid Table 4 Accent 2" w:uiPriority="49"/>
+    <w:lsdException w:name="Grid Table 5 Dark Accent 2" w:uiPriority="50"/>
+    <w:lsdException w:name="Grid Table 6 Colorful Accent 2" w:uiPriority="51"/>
+    <w:lsdException w:name="Grid Table 7 Colorful Accent 2" w:uiPriority="52"/>
+    <w:lsdException w:name="Grid Table 1 Light Accent 3" w:uiPriority="46"/>
+    <w:lsdException w:name="Grid Table 2 Accent 3" w:uiPriority="47"/>
+    <w:lsdException w:name="Grid Table 3 Accent 3" w:uiPriority="48"/>
+    <w:lsdException w:name="Grid Table 4 Accent 3" w:uiPriority="49"/>
+    <w:lsdException w:name="Grid Table 5 Dark Accent 3" w:uiPriority="50"/>
+    <w:lsdException w:name="Grid Table 6 Colorful Accent 3" w:uiPriority="51"/>
+    <w:lsdException w:name="Grid Table 7 Colorful Accent 3" w:uiPriority="52"/>
+    <w:lsdException w:name="Grid Table 1 Light Accent 4" w:uiPriority="46"/>
+    <w:lsdException w:name="Grid Table 2 Accent 4" w:uiPriority="47"/>
+    <w:lsdException w:name="Grid Table 3 Accent 4" w:uiPriority="48"/>
+    <w:lsdException w:name="Grid Table 4 Accent 4" w:uiPriority="49"/>
+    <w:lsdException w:name="Grid Table 5 Dark Accent 4" w:uiPriority="50"/>
+    <w:lsdException w:name="Grid Table 6 Colorful Accent 4" w:uiPriority="51"/>
+    <w:lsdException w:name="Grid Table 7 Colorful Accent 4" w:uiPriority="52"/>
+    <w:lsdException w:name="Grid Table 1 Light Accent 5" w:uiPriority="46"/>
+    <w:lsdException w:name="Grid Table 2 Accent 5" w:uiPriority="47"/>
+    <w:lsdException w:name="Grid Table 3 Accent 5" w:uiPriority="48"/>
+    <w:lsdException w:name="Grid Table 4 Accent 5" w:uiPriority="49"/>
+    <w:lsdException w:name="Grid Table 5 Dark Accent 5" w:uiPriority="50"/>
+    <w:lsdException w:name="Grid Table 6 Colorful Accent 5" w:uiPriority="51"/>
+    <w:lsdException w:name="Grid Table 7 Colorful Accent 5" w:uiPriority="52"/>
+    <w:lsdException w:name="Grid Table 1 Light Accent 6" w:uiPriority="46"/>
+    <w:lsdException w:name="Grid Table 2 Accent 6" w:uiPriority="47"/>
+    <w:lsdException w:name="Grid Table 3 Accent 6" w:uiPriority="48"/>
+    <w:lsdException w:name="Grid Table 4 Accent 6" w:uiPriority="49"/>
+    <w:lsdException w:name="Grid Table 5 Dark Accent 6" w:uiPriority="50"/>
+    <w:lsdException w:name="Grid Table 6 Colorful Accent 6" w:uiPriority="51"/>
+    <w:lsdException w:name="Grid Table 7 Colorful Accent 6" w:uiPriority="52"/>
+    <w:lsdException w:name="List Table 1 Light" w:uiPriority="46"/>
+    <w:lsdException w:name="List Table 2" w:uiPriority="47"/>
+    <w:lsdException w:name="List Table 3" w:uiPriority="48"/>
+    <w:lsdException w:name="List Table 4" w:uiPriority="49"/>
+    <w:lsdException w:name="List Table 5 Dark" w:uiPriority="50"/>
+    <w:lsdException w:name="List Table 6 Colorful" w:uiPriority="51"/>
+    <w:lsdException w:name="List Table 7 Colorful" w:uiPriority="52"/>
+    <w:lsdException w:name="List Table 1 Light Accent 1" w:uiPriority="46"/>
+    <w:lsdException w:name="List Table 2 Accent 1" w:uiPriority="47"/>
+    <w:lsdException w:name="List Table 3 Accent 1" w:uiPriority="48"/>
+    <w:lsdException w:name="List Table 4 Accent 1" w:uiPriority="49"/>
+    <w:lsdException w:name="List Table 5 Dark Accent 1" w:uiPriority="50"/>
+    <w:lsdException w:name="List Table 6 Colorful Accent 1" w:uiPriority="51"/>
+    <w:lsdException w:name="List Table 7 Colorful Accent 1" w:uiPriority="52"/>
+    <w:lsdException w:name="List Table 1 Light Accent 2" w:uiPriority="46"/>
+    <w:lsdException w:name="List Table 2 Accent 2" w:uiPriority="47"/>
+    <w:lsdException w:name="List Table 3 Accent 2" w:uiPriority="48"/>
+    <w:lsdException w:name="List Table 4 Accent 2" w:uiPriority="49"/>
+    <w:lsdException w:name="List Table 5 Dark Accent 2" w:uiPriority="50"/>
+    <w:lsdException w:name="List Table 6 Colorful Accent 2" w:uiPriority="51"/>
+    <w:lsdException w:name="List Table 7 Colorful Accent 2" w:uiPriority="52"/>
+    <w:lsdException w:name="List Table 1 Light Accent 3" w:uiPriority="46"/>
+    <w:lsdException w:name="List Table 2 Accent 3" w:uiPriority="47"/>
+    <w:lsdException w:name="List Table 3 Accent 3" w:uiPriority="48"/>
+    <w:lsdException w:name="List Table 4 Accent 3" w:uiPriority="49"/>
+    <w:lsdException w:name="List Table 5 Dark Accent 3" w:uiPriority="50"/>
+    <w:lsdException w:name="List Table 6 Colorful Accent 3" w:uiPriority="51"/>
+    <w:lsdException w:name="List Table 7 Colorful Accent 3" w:uiPriority="52"/>
+    <w:lsdException w:name="List Table 1 Light Accent 4" w:uiPriority="46"/>
+    <w:lsdException w:name="List Table 2 Accent 4" w:uiPriority="47"/>
+    <w:lsdException w:name="List Table 3 Accent 4" w:uiPriority="48"/>
+    <w:lsdException w:name="List Table 4 Accent 4" w:uiPriority="49"/>
+    <w:lsdException w:name="List Table 5 Dark Accent 4" w:uiPriority="50"/>
+    <w:lsdException w:name="List Table 6 Colorful Accent 4" w:uiPriority="51"/>
+    <w:lsdException w:name="List Table 7 Colorful Accent 4" w:uiPriority="52"/>
+    <w:lsdException w:name="List Table 1 Light Accent 5" w:uiPriority="46"/>
+    <w:lsdException w:name="List Table 2 Accent 5" w:uiPriority="47"/>
+    <w:lsdException w:name="List Table 3 Accent 5" w:uiPriority="48"/>
+    <w:lsdException w:name="List Table 4 Accent 5" w:uiPriority="49"/>
+    <w:lsdException w:name="List Table 5 Dark Accent 5" w:uiPriority="50"/>
+    <w:lsdException w:name="List Table 6 Colorful Accent 5" w:uiPriority="51"/>
+    <w:lsdException w:name="List Table 7 Colorful Accent 5" w:uiPriority="52"/>
+    <w:lsdException w:name="List Table 1 Light Accent 6" w:uiPriority="46"/>
+    <w:lsdException w:name="List Table 2 Accent 6" w:uiPriority="47"/>
+    <w:lsdException w:name="List Table 3 Accent 6" w:uiPriority="48"/>
+    <w:lsdException w:name="List Table 4 Accent 6" w:uiPriority="49"/>
+    <w:lsdException w:name="List Table 5 Dark Accent 6" w:uiPriority="50"/>
+    <w:lsdException w:name="List Table 6 Colorful Accent 6" w:uiPriority="51"/>
+    <w:lsdException w:name="List Table 7 Colorful Accent 6" w:uiPriority="52"/>
   </w:latentStyles>
   <w:style w:type="paragraph" w:default="1" w:styleId="Normal">
     <w:name w:val="Normal"/>
@@ -5097,9 +5167,7 @@
       <w:tblStyleRowBandSize w:val="1"/>
       <w:tblStyleColBandSize w:val="1"/>
       <w:tblCellMar>
-        <w:top w:w="0" w:type="dxa"/>
         <w:left w:w="70" w:type="dxa"/>
-        <w:bottom w:w="0" w:type="dxa"/>
         <w:right w:w="70" w:type="dxa"/>
       </w:tblCellMar>
     </w:tblPr>
@@ -5110,9 +5178,7 @@
       <w:tblStyleRowBandSize w:val="1"/>
       <w:tblStyleColBandSize w:val="1"/>
       <w:tblCellMar>
-        <w:top w:w="0" w:type="dxa"/>
         <w:left w:w="70" w:type="dxa"/>
-        <w:bottom w:w="0" w:type="dxa"/>
         <w:right w:w="70" w:type="dxa"/>
       </w:tblCellMar>
     </w:tblPr>
@@ -5126,9 +5192,7 @@
       <w:tblStyleRowBandSize w:val="1"/>
       <w:tblStyleColBandSize w:val="1"/>
       <w:tblCellMar>
-        <w:top w:w="0" w:type="dxa"/>
         <w:left w:w="115" w:type="dxa"/>
-        <w:bottom w:w="0" w:type="dxa"/>
         <w:right w:w="115" w:type="dxa"/>
       </w:tblCellMar>
     </w:tblPr>
@@ -5142,415 +5206,7 @@
       <w:tblStyleRowBandSize w:val="1"/>
       <w:tblStyleColBandSize w:val="1"/>
       <w:tblCellMar>
-        <w:top w:w="0" w:type="dxa"/>
         <w:left w:w="115" w:type="dxa"/>
-        <w:bottom w:w="0" w:type="dxa"/>
-        <w:right w:w="115" w:type="dxa"/>
-      </w:tblCellMar>
-    </w:tblPr>
-  </w:style>
-  <w:style w:type="paragraph" w:styleId="Textodebalo">
-    <w:name w:val="Balloon Text"/>
-    <w:basedOn w:val="Normal"/>
-    <w:link w:val="TextodebaloChar"/>
-    <w:uiPriority w:val="99"/>
-    <w:semiHidden/>
-    <w:unhideWhenUsed/>
-    <w:rsid w:val="00E002D9"/>
-    <w:pPr>
-      <w:spacing w:before="0" w:line="240" w:lineRule="auto"/>
-    </w:pPr>
-    <w:rPr>
-      <w:rFonts w:ascii="Tahoma" w:hAnsi="Tahoma" w:cs="Tahoma"/>
-      <w:sz w:val="16"/>
-      <w:szCs w:val="16"/>
-    </w:rPr>
-  </w:style>
-  <w:style w:type="character" w:customStyle="1" w:styleId="TextodebaloChar">
-    <w:name w:val="Texto de balão Char"/>
-    <w:basedOn w:val="Fontepargpadro"/>
-    <w:link w:val="Textodebalo"/>
-    <w:uiPriority w:val="99"/>
-    <w:semiHidden/>
-    <w:rsid w:val="00E002D9"/>
-    <w:rPr>
-      <w:rFonts w:ascii="Tahoma" w:hAnsi="Tahoma" w:cs="Tahoma"/>
-      <w:sz w:val="16"/>
-      <w:szCs w:val="16"/>
-    </w:rPr>
-  </w:style>
-</w:styles>
-</file>
-
-<file path=word/stylesWithEffects.xml><?xml version="1.0" encoding="utf-8"?>
-<w:styles xmlns:wpc="http://schemas.microsoft.com/office/word/2010/wordprocessingCanvas" xmlns:mc="http://schemas.openxmlformats.org/markup-compatibility/2006" xmlns:o="urn:schemas-microsoft-com:office:office" xmlns:r="http://schemas.openxmlformats.org/officeDocument/2006/relationships" xmlns:m="http://schemas.openxmlformats.org/officeDocument/2006/math" xmlns:v="urn:schemas-microsoft-com:vml" xmlns:wp14="http://schemas.microsoft.com/office/word/2010/wordprocessingDrawing" xmlns:wp="http://schemas.openxmlformats.org/drawingml/2006/wordprocessingDrawing" xmlns:w10="urn:schemas-microsoft-com:office:word" xmlns:w="http://schemas.openxmlformats.org/wordprocessingml/2006/main" xmlns:w14="http://schemas.microsoft.com/office/word/2010/wordml" xmlns:wpg="http://schemas.microsoft.com/office/word/2010/wordprocessingGroup" xmlns:wpi="http://schemas.microsoft.com/office/word/2010/wordprocessingInk" xmlns:wne="http://schemas.microsoft.com/office/word/2006/wordml" xmlns:wps="http://schemas.microsoft.com/office/word/2010/wordprocessingShape" mc:Ignorable="w14 wp14">
-  <w:docDefaults>
-    <w:rPrDefault>
-      <w:rPr>
-        <w:rFonts w:ascii="Arial" w:eastAsia="Arial" w:hAnsi="Arial" w:cs="Arial"/>
-        <w:color w:val="000000"/>
-        <w:sz w:val="22"/>
-        <w:lang w:val="pt-BR" w:eastAsia="pt-BR" w:bidi="ar-SA"/>
-      </w:rPr>
-    </w:rPrDefault>
-    <w:pPrDefault>
-      <w:pPr>
-        <w:spacing w:before="120" w:line="288" w:lineRule="auto"/>
-        <w:jc w:val="both"/>
-      </w:pPr>
-    </w:pPrDefault>
-  </w:docDefaults>
-  <w:latentStyles w:defLockedState="0" w:defUIPriority="99" w:defSemiHidden="1" w:defUnhideWhenUsed="1" w:defQFormat="0" w:count="267">
-    <w:lsdException w:name="Normal" w:semiHidden="0" w:uiPriority="0" w:unhideWhenUsed="0" w:qFormat="1"/>
-    <w:lsdException w:name="heading 1" w:semiHidden="0" w:uiPriority="9" w:unhideWhenUsed="0" w:qFormat="1"/>
-    <w:lsdException w:name="heading 2" w:uiPriority="9" w:qFormat="1"/>
-    <w:lsdException w:name="heading 3" w:uiPriority="9" w:qFormat="1"/>
-    <w:lsdException w:name="heading 4" w:uiPriority="9" w:qFormat="1"/>
-    <w:lsdException w:name="heading 5" w:uiPriority="9" w:qFormat="1"/>
-    <w:lsdException w:name="heading 6" w:uiPriority="9" w:qFormat="1"/>
-    <w:lsdException w:name="heading 7" w:uiPriority="9" w:qFormat="1"/>
-    <w:lsdException w:name="heading 8" w:uiPriority="9" w:qFormat="1"/>
-    <w:lsdException w:name="heading 9" w:uiPriority="9" w:qFormat="1"/>
-    <w:lsdException w:name="toc 1" w:uiPriority="39"/>
-    <w:lsdException w:name="toc 2" w:uiPriority="39"/>
-    <w:lsdException w:name="toc 3" w:uiPriority="39"/>
-    <w:lsdException w:name="toc 4" w:uiPriority="39"/>
-    <w:lsdException w:name="toc 5" w:uiPriority="39"/>
-    <w:lsdException w:name="toc 6" w:uiPriority="39"/>
-    <w:lsdException w:name="toc 7" w:uiPriority="39"/>
-    <w:lsdException w:name="toc 8" w:uiPriority="39"/>
-    <w:lsdException w:name="toc 9" w:uiPriority="39"/>
-    <w:lsdException w:name="caption" w:uiPriority="35" w:qFormat="1"/>
-    <w:lsdException w:name="Title" w:semiHidden="0" w:uiPriority="10" w:unhideWhenUsed="0" w:qFormat="1"/>
-    <w:lsdException w:name="Default Paragraph Font" w:uiPriority="1"/>
-    <w:lsdException w:name="Subtitle" w:semiHidden="0" w:uiPriority="11" w:unhideWhenUsed="0" w:qFormat="1"/>
-    <w:lsdException w:name="Strong" w:semiHidden="0" w:uiPriority="22" w:unhideWhenUsed="0" w:qFormat="1"/>
-    <w:lsdException w:name="Emphasis" w:semiHidden="0" w:uiPriority="20" w:unhideWhenUsed="0" w:qFormat="1"/>
-    <w:lsdException w:name="Table Grid" w:semiHidden="0" w:uiPriority="59" w:unhideWhenUsed="0"/>
-    <w:lsdException w:name="Placeholder Text" w:unhideWhenUsed="0"/>
-    <w:lsdException w:name="No Spacing" w:semiHidden="0" w:uiPriority="1" w:unhideWhenUsed="0" w:qFormat="1"/>
-    <w:lsdException w:name="Light Shading" w:semiHidden="0" w:uiPriority="60" w:unhideWhenUsed="0"/>
-    <w:lsdException w:name="Light List" w:semiHidden="0" w:uiPriority="61" w:unhideWhenUsed="0"/>
-    <w:lsdException w:name="Light Grid" w:semiHidden="0" w:uiPriority="62" w:unhideWhenUsed="0"/>
-    <w:lsdException w:name="Medium Shading 1" w:semiHidden="0" w:uiPriority="63" w:unhideWhenUsed="0"/>
-    <w:lsdException w:name="Medium Shading 2" w:semiHidden="0" w:uiPriority="64" w:unhideWhenUsed="0"/>
-    <w:lsdException w:name="Medium List 1" w:semiHidden="0" w:uiPriority="65" w:unhideWhenUsed="0"/>
-    <w:lsdException w:name="Medium List 2" w:semiHidden="0" w:uiPriority="66" w:unhideWhenUsed="0"/>
-    <w:lsdException w:name="Medium Grid 1" w:semiHidden="0" w:uiPriority="67" w:unhideWhenUsed="0"/>
-    <w:lsdException w:name="Medium Grid 2" w:semiHidden="0" w:uiPriority="68" w:unhideWhenUsed="0"/>
-    <w:lsdException w:name="Medium Grid 3" w:semiHidden="0" w:uiPriority="69" w:unhideWhenUsed="0"/>
-    <w:lsdException w:name="Dark List" w:semiHidden="0" w:uiPriority="70" w:unhideWhenUsed="0"/>
-    <w:lsdException w:name="Colorful Shading" w:semiHidden="0" w:uiPriority="71" w:unhideWhenUsed="0"/>
-    <w:lsdException w:name="Colorful List" w:semiHidden="0" w:uiPriority="72" w:unhideWhenUsed="0"/>
-    <w:lsdException w:name="Colorful Grid" w:semiHidden="0" w:uiPriority="73" w:unhideWhenUsed="0"/>
-    <w:lsdException w:name="Light Shading Accent 1" w:semiHidden="0" w:uiPriority="60" w:unhideWhenUsed="0"/>
-    <w:lsdException w:name="Light List Accent 1" w:semiHidden="0" w:uiPriority="61" w:unhideWhenUsed="0"/>
-    <w:lsdException w:name="Light Grid Accent 1" w:semiHidden="0" w:uiPriority="62" w:unhideWhenUsed="0"/>
-    <w:lsdException w:name="Medium Shading 1 Accent 1" w:semiHidden="0" w:uiPriority="63" w:unhideWhenUsed="0"/>
-    <w:lsdException w:name="Medium Shading 2 Accent 1" w:semiHidden="0" w:uiPriority="64" w:unhideWhenUsed="0"/>
-    <w:lsdException w:name="Medium List 1 Accent 1" w:semiHidden="0" w:uiPriority="65" w:unhideWhenUsed="0"/>
-    <w:lsdException w:name="Revision" w:unhideWhenUsed="0"/>
-    <w:lsdException w:name="List Paragraph" w:semiHidden="0" w:uiPriority="34" w:unhideWhenUsed="0" w:qFormat="1"/>
-    <w:lsdException w:name="Quote" w:semiHidden="0" w:uiPriority="29" w:unhideWhenUsed="0" w:qFormat="1"/>
-    <w:lsdException w:name="Intense Quote" w:semiHidden="0" w:uiPriority="30" w:unhideWhenUsed="0" w:qFormat="1"/>
-    <w:lsdException w:name="Medium List 2 Accent 1" w:semiHidden="0" w:uiPriority="66" w:unhideWhenUsed="0"/>
-    <w:lsdException w:name="Medium Grid 1 Accent 1" w:semiHidden="0" w:uiPriority="67" w:unhideWhenUsed="0"/>
-    <w:lsdException w:name="Medium Grid 2 Accent 1" w:semiHidden="0" w:uiPriority="68" w:unhideWhenUsed="0"/>
-    <w:lsdException w:name="Medium Grid 3 Accent 1" w:semiHidden="0" w:uiPriority="69" w:unhideWhenUsed="0"/>
-    <w:lsdException w:name="Dark List Accent 1" w:semiHidden="0" w:uiPriority="70" w:unhideWhenUsed="0"/>
-    <w:lsdException w:name="Colorful Shading Accent 1" w:semiHidden="0" w:uiPriority="71" w:unhideWhenUsed="0"/>
-    <w:lsdException w:name="Colorful List Accent 1" w:semiHidden="0" w:uiPriority="72" w:unhideWhenUsed="0"/>
-    <w:lsdException w:name="Colorful Grid Accent 1" w:semiHidden="0" w:uiPriority="73" w:unhideWhenUsed="0"/>
-    <w:lsdException w:name="Light Shading Accent 2" w:semiHidden="0" w:uiPriority="60" w:unhideWhenUsed="0"/>
-    <w:lsdException w:name="Light List Accent 2" w:semiHidden="0" w:uiPriority="61" w:unhideWhenUsed="0"/>
-    <w:lsdException w:name="Light Grid Accent 2" w:semiHidden="0" w:uiPriority="62" w:unhideWhenUsed="0"/>
-    <w:lsdException w:name="Medium Shading 1 Accent 2" w:semiHidden="0" w:uiPriority="63" w:unhideWhenUsed="0"/>
-    <w:lsdException w:name="Medium Shading 2 Accent 2" w:semiHidden="0" w:uiPriority="64" w:unhideWhenUsed="0"/>
-    <w:lsdException w:name="Medium List 1 Accent 2" w:semiHidden="0" w:uiPriority="65" w:unhideWhenUsed="0"/>
-    <w:lsdException w:name="Medium List 2 Accent 2" w:semiHidden="0" w:uiPriority="66" w:unhideWhenUsed="0"/>
-    <w:lsdException w:name="Medium Grid 1 Accent 2" w:semiHidden="0" w:uiPriority="67" w:unhideWhenUsed="0"/>
-    <w:lsdException w:name="Medium Grid 2 Accent 2" w:semiHidden="0" w:uiPriority="68" w:unhideWhenUsed="0"/>
-    <w:lsdException w:name="Medium Grid 3 Accent 2" w:semiHidden="0" w:uiPriority="69" w:unhideWhenUsed="0"/>
-    <w:lsdException w:name="Dark List Accent 2" w:semiHidden="0" w:uiPriority="70" w:unhideWhenUsed="0"/>
-    <w:lsdException w:name="Colorful Shading Accent 2" w:semiHidden="0" w:uiPriority="71" w:unhideWhenUsed="0"/>
-    <w:lsdException w:name="Colorful List Accent 2" w:semiHidden="0" w:uiPriority="72" w:unhideWhenUsed="0"/>
-    <w:lsdException w:name="Colorful Grid Accent 2" w:semiHidden="0" w:uiPriority="73" w:unhideWhenUsed="0"/>
-    <w:lsdException w:name="Light Shading Accent 3" w:semiHidden="0" w:uiPriority="60" w:unhideWhenUsed="0"/>
-    <w:lsdException w:name="Light List Accent 3" w:semiHidden="0" w:uiPriority="61" w:unhideWhenUsed="0"/>
-    <w:lsdException w:name="Light Grid Accent 3" w:semiHidden="0" w:uiPriority="62" w:unhideWhenUsed="0"/>
-    <w:lsdException w:name="Medium Shading 1 Accent 3" w:semiHidden="0" w:uiPriority="63" w:unhideWhenUsed="0"/>
-    <w:lsdException w:name="Medium Shading 2 Accent 3" w:semiHidden="0" w:uiPriority="64" w:unhideWhenUsed="0"/>
-    <w:lsdException w:name="Medium List 1 Accent 3" w:semiHidden="0" w:uiPriority="65" w:unhideWhenUsed="0"/>
-    <w:lsdException w:name="Medium List 2 Accent 3" w:semiHidden="0" w:uiPriority="66" w:unhideWhenUsed="0"/>
-    <w:lsdException w:name="Medium Grid 1 Accent 3" w:semiHidden="0" w:uiPriority="67" w:unhideWhenUsed="0"/>
-    <w:lsdException w:name="Medium Grid 2 Accent 3" w:semiHidden="0" w:uiPriority="68" w:unhideWhenUsed="0"/>
-    <w:lsdException w:name="Medium Grid 3 Accent 3" w:semiHidden="0" w:uiPriority="69" w:unhideWhenUsed="0"/>
-    <w:lsdException w:name="Dark List Accent 3" w:semiHidden="0" w:uiPriority="70" w:unhideWhenUsed="0"/>
-    <w:lsdException w:name="Colorful Shading Accent 3" w:semiHidden="0" w:uiPriority="71" w:unhideWhenUsed="0"/>
-    <w:lsdException w:name="Colorful List Accent 3" w:semiHidden="0" w:uiPriority="72" w:unhideWhenUsed="0"/>
-    <w:lsdException w:name="Colorful Grid Accent 3" w:semiHidden="0" w:uiPriority="73" w:unhideWhenUsed="0"/>
-    <w:lsdException w:name="Light Shading Accent 4" w:semiHidden="0" w:uiPriority="60" w:unhideWhenUsed="0"/>
-    <w:lsdException w:name="Light List Accent 4" w:semiHidden="0" w:uiPriority="61" w:unhideWhenUsed="0"/>
-    <w:lsdException w:name="Light Grid Accent 4" w:semiHidden="0" w:uiPriority="62" w:unhideWhenUsed="0"/>
-    <w:lsdException w:name="Medium Shading 1 Accent 4" w:semiHidden="0" w:uiPriority="63" w:unhideWhenUsed="0"/>
-    <w:lsdException w:name="Medium Shading 2 Accent 4" w:semiHidden="0" w:uiPriority="64" w:unhideWhenUsed="0"/>
-    <w:lsdException w:name="Medium List 1 Accent 4" w:semiHidden="0" w:uiPriority="65" w:unhideWhenUsed="0"/>
-    <w:lsdException w:name="Medium List 2 Accent 4" w:semiHidden="0" w:uiPriority="66" w:unhideWhenUsed="0"/>
-    <w:lsdException w:name="Medium Grid 1 Accent 4" w:semiHidden="0" w:uiPriority="67" w:unhideWhenUsed="0"/>
-    <w:lsdException w:name="Medium Grid 2 Accent 4" w:semiHidden="0" w:uiPriority="68" w:unhideWhenUsed="0"/>
-    <w:lsdException w:name="Medium Grid 3 Accent 4" w:semiHidden="0" w:uiPriority="69" w:unhideWhenUsed="0"/>
-    <w:lsdException w:name="Dark List Accent 4" w:semiHidden="0" w:uiPriority="70" w:unhideWhenUsed="0"/>
-    <w:lsdException w:name="Colorful Shading Accent 4" w:semiHidden="0" w:uiPriority="71" w:unhideWhenUsed="0"/>
-    <w:lsdException w:name="Colorful List Accent 4" w:semiHidden="0" w:uiPriority="72" w:unhideWhenUsed="0"/>
-    <w:lsdException w:name="Colorful Grid Accent 4" w:semiHidden="0" w:uiPriority="73" w:unhideWhenUsed="0"/>
-    <w:lsdException w:name="Light Shading Accent 5" w:semiHidden="0" w:uiPriority="60" w:unhideWhenUsed="0"/>
-    <w:lsdException w:name="Light List Accent 5" w:semiHidden="0" w:uiPriority="61" w:unhideWhenUsed="0"/>
-    <w:lsdException w:name="Light Grid Accent 5" w:semiHidden="0" w:uiPriority="62" w:unhideWhenUsed="0"/>
-    <w:lsdException w:name="Medium Shading 1 Accent 5" w:semiHidden="0" w:uiPriority="63" w:unhideWhenUsed="0"/>
-    <w:lsdException w:name="Medium Shading 2 Accent 5" w:semiHidden="0" w:uiPriority="64" w:unhideWhenUsed="0"/>
-    <w:lsdException w:name="Medium List 1 Accent 5" w:semiHidden="0" w:uiPriority="65" w:unhideWhenUsed="0"/>
-    <w:lsdException w:name="Medium List 2 Accent 5" w:semiHidden="0" w:uiPriority="66" w:unhideWhenUsed="0"/>
-    <w:lsdException w:name="Medium Grid 1 Accent 5" w:semiHidden="0" w:uiPriority="67" w:unhideWhenUsed="0"/>
-    <w:lsdException w:name="Medium Grid 2 Accent 5" w:semiHidden="0" w:uiPriority="68" w:unhideWhenUsed="0"/>
-    <w:lsdException w:name="Medium Grid 3 Accent 5" w:semiHidden="0" w:uiPriority="69" w:unhideWhenUsed="0"/>
-    <w:lsdException w:name="Dark List Accent 5" w:semiHidden="0" w:uiPriority="70" w:unhideWhenUsed="0"/>
-    <w:lsdException w:name="Colorful Shading Accent 5" w:semiHidden="0" w:uiPriority="71" w:unhideWhenUsed="0"/>
-    <w:lsdException w:name="Colorful List Accent 5" w:semiHidden="0" w:uiPriority="72" w:unhideWhenUsed="0"/>
-    <w:lsdException w:name="Colorful Grid Accent 5" w:semiHidden="0" w:uiPriority="73" w:unhideWhenUsed="0"/>
-    <w:lsdException w:name="Light Shading Accent 6" w:semiHidden="0" w:uiPriority="60" w:unhideWhenUsed="0"/>
-    <w:lsdException w:name="Light List Accent 6" w:semiHidden="0" w:uiPriority="61" w:unhideWhenUsed="0"/>
-    <w:lsdException w:name="Light Grid Accent 6" w:semiHidden="0" w:uiPriority="62" w:unhideWhenUsed="0"/>
-    <w:lsdException w:name="Medium Shading 1 Accent 6" w:semiHidden="0" w:uiPriority="63" w:unhideWhenUsed="0"/>
-    <w:lsdException w:name="Medium Shading 2 Accent 6" w:semiHidden="0" w:uiPriority="64" w:unhideWhenUsed="0"/>
-    <w:lsdException w:name="Medium List 1 Accent 6" w:semiHidden="0" w:uiPriority="65" w:unhideWhenUsed="0"/>
-    <w:lsdException w:name="Medium List 2 Accent 6" w:semiHidden="0" w:uiPriority="66" w:unhideWhenUsed="0"/>
-    <w:lsdException w:name="Medium Grid 1 Accent 6" w:semiHidden="0" w:uiPriority="67" w:unhideWhenUsed="0"/>
-    <w:lsdException w:name="Medium Grid 2 Accent 6" w:semiHidden="0" w:uiPriority="68" w:unhideWhenUsed="0"/>
-    <w:lsdException w:name="Medium Grid 3 Accent 6" w:semiHidden="0" w:uiPriority="69" w:unhideWhenUsed="0"/>
-    <w:lsdException w:name="Dark List Accent 6" w:semiHidden="0" w:uiPriority="70" w:unhideWhenUsed="0"/>
-    <w:lsdException w:name="Colorful Shading Accent 6" w:semiHidden="0" w:uiPriority="71" w:unhideWhenUsed="0"/>
-    <w:lsdException w:name="Colorful List Accent 6" w:semiHidden="0" w:uiPriority="72" w:unhideWhenUsed="0"/>
-    <w:lsdException w:name="Colorful Grid Accent 6" w:semiHidden="0" w:uiPriority="73" w:unhideWhenUsed="0"/>
-    <w:lsdException w:name="Subtle Emphasis" w:semiHidden="0" w:uiPriority="19" w:unhideWhenUsed="0" w:qFormat="1"/>
-    <w:lsdException w:name="Intense Emphasis" w:semiHidden="0" w:uiPriority="21" w:unhideWhenUsed="0" w:qFormat="1"/>
-    <w:lsdException w:name="Subtle Reference" w:semiHidden="0" w:uiPriority="31" w:unhideWhenUsed="0" w:qFormat="1"/>
-    <w:lsdException w:name="Intense Reference" w:semiHidden="0" w:uiPriority="32" w:unhideWhenUsed="0" w:qFormat="1"/>
-    <w:lsdException w:name="Book Title" w:semiHidden="0" w:uiPriority="33" w:unhideWhenUsed="0" w:qFormat="1"/>
-    <w:lsdException w:name="Bibliography" w:uiPriority="37"/>
-    <w:lsdException w:name="TOC Heading" w:uiPriority="39" w:qFormat="1"/>
-  </w:latentStyles>
-  <w:style w:type="paragraph" w:default="1" w:styleId="Normal">
-    <w:name w:val="Normal"/>
-  </w:style>
-  <w:style w:type="paragraph" w:styleId="Ttulo1">
-    <w:name w:val="heading 1"/>
-    <w:basedOn w:val="Normal"/>
-    <w:next w:val="Normal"/>
-    <w:pPr>
-      <w:keepNext/>
-      <w:keepLines/>
-      <w:outlineLvl w:val="0"/>
-    </w:pPr>
-    <w:rPr>
-      <w:b/>
-      <w:sz w:val="32"/>
-    </w:rPr>
-  </w:style>
-  <w:style w:type="paragraph" w:styleId="Ttulo2">
-    <w:name w:val="heading 2"/>
-    <w:basedOn w:val="Normal"/>
-    <w:next w:val="Normal"/>
-    <w:pPr>
-      <w:keepNext/>
-      <w:keepLines/>
-      <w:spacing w:before="0" w:after="120"/>
-      <w:outlineLvl w:val="1"/>
-    </w:pPr>
-    <w:rPr>
-      <w:b/>
-      <w:sz w:val="28"/>
-    </w:rPr>
-  </w:style>
-  <w:style w:type="paragraph" w:styleId="Ttulo3">
-    <w:name w:val="heading 3"/>
-    <w:basedOn w:val="Normal"/>
-    <w:next w:val="Normal"/>
-    <w:pPr>
-      <w:keepNext/>
-      <w:keepLines/>
-      <w:spacing w:before="240" w:after="60"/>
-      <w:outlineLvl w:val="2"/>
-    </w:pPr>
-    <w:rPr>
-      <w:sz w:val="24"/>
-    </w:rPr>
-  </w:style>
-  <w:style w:type="paragraph" w:styleId="Ttulo4">
-    <w:name w:val="heading 4"/>
-    <w:basedOn w:val="Normal"/>
-    <w:next w:val="Normal"/>
-    <w:pPr>
-      <w:keepNext/>
-      <w:keepLines/>
-      <w:outlineLvl w:val="3"/>
-    </w:pPr>
-    <w:rPr>
-      <w:b/>
-    </w:rPr>
-  </w:style>
-  <w:style w:type="paragraph" w:styleId="Ttulo5">
-    <w:name w:val="heading 5"/>
-    <w:basedOn w:val="Normal"/>
-    <w:next w:val="Normal"/>
-    <w:pPr>
-      <w:keepNext/>
-      <w:keepLines/>
-      <w:spacing w:before="0" w:line="240" w:lineRule="auto"/>
-      <w:outlineLvl w:val="4"/>
-    </w:pPr>
-    <w:rPr>
-      <w:b/>
-      <w:i/>
-    </w:rPr>
-  </w:style>
-  <w:style w:type="paragraph" w:styleId="Ttulo6">
-    <w:name w:val="heading 6"/>
-    <w:basedOn w:val="Normal"/>
-    <w:next w:val="Normal"/>
-    <w:pPr>
-      <w:keepNext/>
-      <w:keepLines/>
-      <w:jc w:val="center"/>
-      <w:outlineLvl w:val="5"/>
-    </w:pPr>
-    <w:rPr>
-      <w:b/>
-    </w:rPr>
-  </w:style>
-  <w:style w:type="character" w:default="1" w:styleId="Fontepargpadro">
-    <w:name w:val="Default Paragraph Font"/>
-    <w:uiPriority w:val="1"/>
-    <w:semiHidden/>
-    <w:unhideWhenUsed/>
-  </w:style>
-  <w:style w:type="table" w:default="1" w:styleId="Tabelanormal">
-    <w:name w:val="Normal Table"/>
-    <w:uiPriority w:val="99"/>
-    <w:semiHidden/>
-    <w:unhideWhenUsed/>
-    <w:tblPr>
-      <w:tblInd w:w="0" w:type="dxa"/>
-      <w:tblCellMar>
-        <w:top w:w="0" w:type="dxa"/>
-        <w:left w:w="108" w:type="dxa"/>
-        <w:bottom w:w="0" w:type="dxa"/>
-        <w:right w:w="108" w:type="dxa"/>
-      </w:tblCellMar>
-    </w:tblPr>
-  </w:style>
-  <w:style w:type="numbering" w:default="1" w:styleId="Semlista">
-    <w:name w:val="No List"/>
-    <w:uiPriority w:val="99"/>
-    <w:semiHidden/>
-    <w:unhideWhenUsed/>
-  </w:style>
-  <w:style w:type="table" w:customStyle="1" w:styleId="TableNormal">
-    <w:name w:val="Table Normal"/>
-    <w:tblPr>
-      <w:tblCellMar>
-        <w:top w:w="0" w:type="dxa"/>
-        <w:left w:w="0" w:type="dxa"/>
-        <w:bottom w:w="0" w:type="dxa"/>
-        <w:right w:w="0" w:type="dxa"/>
-      </w:tblCellMar>
-    </w:tblPr>
-  </w:style>
-  <w:style w:type="paragraph" w:styleId="Ttulo">
-    <w:name w:val="Title"/>
-    <w:basedOn w:val="Normal"/>
-    <w:next w:val="Normal"/>
-    <w:pPr>
-      <w:keepNext/>
-      <w:keepLines/>
-      <w:spacing w:before="480" w:after="120"/>
-      <w:contextualSpacing/>
-    </w:pPr>
-    <w:rPr>
-      <w:b/>
-      <w:sz w:val="72"/>
-    </w:rPr>
-  </w:style>
-  <w:style w:type="paragraph" w:styleId="Subttulo">
-    <w:name w:val="Subtitle"/>
-    <w:basedOn w:val="Normal"/>
-    <w:next w:val="Normal"/>
-    <w:pPr>
-      <w:keepNext/>
-      <w:keepLines/>
-      <w:spacing w:before="360" w:after="80"/>
-      <w:contextualSpacing/>
-    </w:pPr>
-    <w:rPr>
-      <w:rFonts w:ascii="Georgia" w:eastAsia="Georgia" w:hAnsi="Georgia" w:cs="Georgia"/>
-      <w:i/>
-      <w:color w:val="666666"/>
-      <w:sz w:val="48"/>
-    </w:rPr>
-  </w:style>
-  <w:style w:type="table" w:customStyle="1" w:styleId="a">
-    <w:basedOn w:val="TableNormal"/>
-    <w:tblPr>
-      <w:tblStyleRowBandSize w:val="1"/>
-      <w:tblStyleColBandSize w:val="1"/>
-      <w:tblCellMar>
-        <w:top w:w="0" w:type="dxa"/>
-        <w:left w:w="70" w:type="dxa"/>
-        <w:bottom w:w="0" w:type="dxa"/>
-        <w:right w:w="70" w:type="dxa"/>
-      </w:tblCellMar>
-    </w:tblPr>
-  </w:style>
-  <w:style w:type="table" w:customStyle="1" w:styleId="a0">
-    <w:basedOn w:val="TableNormal"/>
-    <w:tblPr>
-      <w:tblStyleRowBandSize w:val="1"/>
-      <w:tblStyleColBandSize w:val="1"/>
-      <w:tblCellMar>
-        <w:top w:w="0" w:type="dxa"/>
-        <w:left w:w="70" w:type="dxa"/>
-        <w:bottom w:w="0" w:type="dxa"/>
-        <w:right w:w="70" w:type="dxa"/>
-      </w:tblCellMar>
-    </w:tblPr>
-  </w:style>
-  <w:style w:type="table" w:customStyle="1" w:styleId="a1">
-    <w:basedOn w:val="TableNormal"/>
-    <w:pPr>
-      <w:contextualSpacing/>
-    </w:pPr>
-    <w:tblPr>
-      <w:tblStyleRowBandSize w:val="1"/>
-      <w:tblStyleColBandSize w:val="1"/>
-      <w:tblCellMar>
-        <w:top w:w="0" w:type="dxa"/>
-        <w:left w:w="115" w:type="dxa"/>
-        <w:bottom w:w="0" w:type="dxa"/>
-        <w:right w:w="115" w:type="dxa"/>
-      </w:tblCellMar>
-    </w:tblPr>
-  </w:style>
-  <w:style w:type="table" w:customStyle="1" w:styleId="a2">
-    <w:basedOn w:val="TableNormal"/>
-    <w:pPr>
-      <w:contextualSpacing/>
-    </w:pPr>
-    <w:tblPr>
-      <w:tblStyleRowBandSize w:val="1"/>
-      <w:tblStyleColBandSize w:val="1"/>
-      <w:tblCellMar>
-        <w:top w:w="0" w:type="dxa"/>
-        <w:left w:w="115" w:type="dxa"/>
-        <w:bottom w:w="0" w:type="dxa"/>
         <w:right w:w="115" w:type="dxa"/>
       </w:tblCellMar>
     </w:tblPr>

</xml_diff>